<commit_message>
Corrigindo alguns erros no doc
</commit_message>
<xml_diff>
--- a/documents/Plano de Teste.docx
+++ b/documents/Plano de Teste.docx
@@ -4930,8 +4930,6 @@
             </w:r>
           </w:p>
         </w:tc>
-        <w:bookmarkStart w:id="0" w:name="_GoBack"/>
-        <w:bookmarkEnd w:id="0"/>
       </w:tr>
       <w:tr>
         <w:trPr>
@@ -6014,7 +6012,7 @@
                 <w:sz w:val="20"/>
                 <w:szCs w:val="20"/>
               </w:rPr>
-              <w:t xml:space="preserve">public static void </w:t>
+              <w:t xml:space="preserve">public static ArrayList&lt;RegistroVenda&gt; </w:t>
             </w:r>
             <w:r>
               <w:rPr>
@@ -6023,14 +6021,14 @@
                 <w:sz w:val="20"/>
                 <w:szCs w:val="20"/>
               </w:rPr>
-              <w:t>printRegistro</w:t>
-            </w:r>
-            <w:r>
-              <w:rPr>
-                <w:sz w:val="20"/>
-                <w:szCs w:val="20"/>
-              </w:rPr>
-              <w:t>(int codigo)</w:t>
+              <w:t>getRegistros</w:t>
+            </w:r>
+            <w:r>
+              <w:rPr>
+                <w:sz w:val="20"/>
+                <w:szCs w:val="20"/>
+              </w:rPr>
+              <w:t>()</w:t>
             </w:r>
           </w:p>
         </w:tc>
@@ -6053,7 +6051,7 @@
                 <w:sz w:val="20"/>
                 <w:szCs w:val="20"/>
               </w:rPr>
-              <w:t>Imprime informações de um registro venda, com base em seu código</w:t>
+              <w:t>Retorna uma lista de todos RegistroVenda</w:t>
             </w:r>
           </w:p>
         </w:tc>
@@ -6094,7 +6092,6 @@
           </w:tcPr>
           <w:p>
             <w:pPr>
-              <w:jc w:val="both"/>
               <w:cnfStyle w:val="000000100000" w:firstRow="0" w:lastRow="0" w:firstColumn="0" w:lastColumn="0" w:oddVBand="0" w:evenVBand="0" w:oddHBand="1" w:evenHBand="0" w:firstRowFirstColumn="0" w:firstRowLastColumn="0" w:lastRowFirstColumn="0" w:lastRowLastColumn="0"/>
               <w:rPr>
                 <w:sz w:val="20"/>
@@ -6115,14 +6112,14 @@
                 <w:sz w:val="20"/>
                 <w:szCs w:val="20"/>
               </w:rPr>
-              <w:t>getRegistros</w:t>
-            </w:r>
-            <w:r>
-              <w:rPr>
-                <w:sz w:val="20"/>
-                <w:szCs w:val="20"/>
-              </w:rPr>
-              <w:t>()</w:t>
+              <w:t xml:space="preserve">getRegistroDoMes </w:t>
+            </w:r>
+            <w:r>
+              <w:rPr>
+                <w:sz w:val="20"/>
+                <w:szCs w:val="20"/>
+              </w:rPr>
+              <w:t>(int mes)</w:t>
             </w:r>
           </w:p>
         </w:tc>
@@ -6135,95 +6132,6 @@
             <w:pPr>
               <w:jc w:val="both"/>
               <w:cnfStyle w:val="000000100000" w:firstRow="0" w:lastRow="0" w:firstColumn="0" w:lastColumn="0" w:oddVBand="0" w:evenVBand="0" w:oddHBand="1" w:evenHBand="0" w:firstRowFirstColumn="0" w:firstRowLastColumn="0" w:lastRowFirstColumn="0" w:lastRowLastColumn="0"/>
-              <w:rPr>
-                <w:sz w:val="20"/>
-                <w:szCs w:val="20"/>
-              </w:rPr>
-            </w:pPr>
-            <w:r>
-              <w:rPr>
-                <w:sz w:val="20"/>
-                <w:szCs w:val="20"/>
-              </w:rPr>
-              <w:t>Retorna uma lista de todos RegistroVenda</w:t>
-            </w:r>
-          </w:p>
-        </w:tc>
-      </w:tr>
-      <w:tr>
-        <w:tc>
-          <w:tcPr>
-            <w:cnfStyle w:val="001000000000" w:firstRow="0" w:lastRow="0" w:firstColumn="1" w:lastColumn="0" w:oddVBand="0" w:evenVBand="0" w:oddHBand="0" w:evenHBand="0" w:firstRowFirstColumn="0" w:firstRowLastColumn="0" w:lastRowFirstColumn="0" w:lastRowLastColumn="0"/>
-            <w:tcW w:w="2515" w:type="dxa"/>
-            <w:vAlign w:val="center"/>
-          </w:tcPr>
-          <w:p>
-            <w:pPr>
-              <w:jc w:val="both"/>
-              <w:rPr>
-                <w:b w:val="0"/>
-                <w:sz w:val="20"/>
-                <w:szCs w:val="20"/>
-              </w:rPr>
-            </w:pPr>
-            <w:r>
-              <w:rPr>
-                <w:b w:val="0"/>
-                <w:sz w:val="20"/>
-                <w:szCs w:val="20"/>
-              </w:rPr>
-              <w:lastRenderedPageBreak/>
-              <w:t>GerenciadorRegistrosVenda</w:t>
-            </w:r>
-          </w:p>
-        </w:tc>
-        <w:tc>
-          <w:tcPr>
-            <w:tcW w:w="4050" w:type="dxa"/>
-            <w:vAlign w:val="center"/>
-          </w:tcPr>
-          <w:p>
-            <w:pPr>
-              <w:cnfStyle w:val="000000000000" w:firstRow="0" w:lastRow="0" w:firstColumn="0" w:lastColumn="0" w:oddVBand="0" w:evenVBand="0" w:oddHBand="0" w:evenHBand="0" w:firstRowFirstColumn="0" w:firstRowLastColumn="0" w:lastRowFirstColumn="0" w:lastRowLastColumn="0"/>
-              <w:rPr>
-                <w:sz w:val="20"/>
-                <w:szCs w:val="20"/>
-              </w:rPr>
-            </w:pPr>
-            <w:r>
-              <w:rPr>
-                <w:sz w:val="20"/>
-                <w:szCs w:val="20"/>
-              </w:rPr>
-              <w:t xml:space="preserve">public static ArrayList&lt;RegistroVenda&gt; </w:t>
-            </w:r>
-            <w:r>
-              <w:rPr>
-                <w:b/>
-                <w:bCs/>
-                <w:sz w:val="20"/>
-                <w:szCs w:val="20"/>
-              </w:rPr>
-              <w:t xml:space="preserve">getRegistroDoMes </w:t>
-            </w:r>
-            <w:r>
-              <w:rPr>
-                <w:sz w:val="20"/>
-                <w:szCs w:val="20"/>
-              </w:rPr>
-              <w:t>(int mes)</w:t>
-            </w:r>
-          </w:p>
-        </w:tc>
-        <w:tc>
-          <w:tcPr>
-            <w:tcW w:w="2785" w:type="dxa"/>
-            <w:vAlign w:val="center"/>
-          </w:tcPr>
-          <w:p>
-            <w:pPr>
-              <w:jc w:val="both"/>
-              <w:cnfStyle w:val="000000000000" w:firstRow="0" w:lastRow="0" w:firstColumn="0" w:lastColumn="0" w:oddVBand="0" w:evenVBand="0" w:oddHBand="0" w:evenHBand="0" w:firstRowFirstColumn="0" w:firstRowLastColumn="0" w:lastRowFirstColumn="0" w:lastRowLastColumn="0"/>
               <w:rPr>
                 <w:sz w:val="20"/>
                 <w:szCs w:val="20"/>
@@ -6729,7 +6637,7 @@
           <w:rStyle w:val="Heading2Char"/>
           <w:b/>
         </w:rPr>
-        <w:t>Ciente</w:t>
+        <w:t>Cliente</w:t>
       </w:r>
     </w:p>
     <w:p>
@@ -7201,7 +7109,7 @@
           <w:rStyle w:val="Heading2Char"/>
           <w:b/>
         </w:rPr>
-        <w:t>Ciente</w:t>
+        <w:t>Cliente</w:t>
       </w:r>
     </w:p>
     <w:p>
@@ -7673,7 +7581,7 @@
           <w:rStyle w:val="Heading2Char"/>
           <w:b/>
         </w:rPr>
-        <w:t>Ciente</w:t>
+        <w:t>Cliente</w:t>
       </w:r>
     </w:p>
     <w:p>
@@ -8146,7 +8054,7 @@
           <w:rStyle w:val="Heading2Char"/>
           <w:b/>
         </w:rPr>
-        <w:t>Ciente</w:t>
+        <w:t>Cliente</w:t>
       </w:r>
     </w:p>
     <w:p>
@@ -8631,7 +8539,7 @@
           <w:rStyle w:val="Heading2Char"/>
           <w:b/>
         </w:rPr>
-        <w:t>Ciente</w:t>
+        <w:t>Cliente</w:t>
       </w:r>
     </w:p>
     <w:p>
@@ -9104,7 +9012,7 @@
           <w:rStyle w:val="Heading2Char"/>
           <w:b/>
         </w:rPr>
-        <w:t>Ciente</w:t>
+        <w:t>Cliente</w:t>
       </w:r>
     </w:p>
     <w:p>
@@ -9576,7 +9484,7 @@
           <w:rStyle w:val="Heading2Char"/>
           <w:b/>
         </w:rPr>
-        <w:t>Ciente</w:t>
+        <w:t>Cliente</w:t>
       </w:r>
     </w:p>
     <w:p>
@@ -10048,7 +9956,7 @@
           <w:rStyle w:val="Heading2Char"/>
           <w:b/>
         </w:rPr>
-        <w:t>Ciente</w:t>
+        <w:t>Cliente</w:t>
       </w:r>
     </w:p>
     <w:p>
@@ -10521,7 +10429,7 @@
           <w:rStyle w:val="Heading2Char"/>
           <w:b/>
         </w:rPr>
-        <w:t>Ciente</w:t>
+        <w:t>Cliente</w:t>
       </w:r>
     </w:p>
     <w:p>
@@ -10993,7 +10901,7 @@
           <w:rStyle w:val="Heading2Char"/>
           <w:b/>
         </w:rPr>
-        <w:t>Ciente</w:t>
+        <w:t>Cliente</w:t>
       </w:r>
     </w:p>
     <w:p>
@@ -11465,7 +11373,7 @@
           <w:rStyle w:val="Heading2Char"/>
           <w:b/>
         </w:rPr>
-        <w:t>Ciente</w:t>
+        <w:t>Cliente</w:t>
       </w:r>
     </w:p>
     <w:p>
@@ -11938,7 +11846,7 @@
           <w:rStyle w:val="Heading2Char"/>
           <w:b/>
         </w:rPr>
-        <w:t>Ciente</w:t>
+        <w:t>Cliente</w:t>
       </w:r>
     </w:p>
     <w:p>
@@ -12410,8 +12318,10 @@
           <w:rStyle w:val="Heading2Char"/>
           <w:b/>
         </w:rPr>
-        <w:t>Ciente</w:t>
+        <w:t>Cliente</w:t>
       </w:r>
+      <w:bookmarkStart w:id="0" w:name="_GoBack"/>
+      <w:bookmarkEnd w:id="0"/>
     </w:p>
     <w:p>
       <w:pPr>
@@ -20092,14 +20002,6 @@
               <w:cnfStyle w:val="000000100000" w:firstRow="0" w:lastRow="0" w:firstColumn="0" w:lastColumn="0" w:oddVBand="0" w:evenVBand="0" w:oddHBand="1" w:evenHBand="0" w:firstRowFirstColumn="0" w:firstRowLastColumn="0" w:lastRowFirstColumn="0" w:lastRowLastColumn="0"/>
             </w:pPr>
             <w:r>
-              <w:t>- Não ser String.</w:t>
-            </w:r>
-          </w:p>
-          <w:p>
-            <w:pPr>
-              <w:cnfStyle w:val="000000100000" w:firstRow="0" w:lastRow="0" w:firstColumn="0" w:lastColumn="0" w:oddVBand="0" w:evenVBand="0" w:oddHBand="1" w:evenHBand="0" w:firstRowFirstColumn="0" w:firstRowLastColumn="0" w:lastRowFirstColumn="0" w:lastRowLastColumn="0"/>
-            </w:pPr>
-            <w:r>
               <w:t>- Não ser alfabetica</w:t>
             </w:r>
           </w:p>
@@ -20153,6 +20055,9 @@
             <w:pPr>
               <w:cnfStyle w:val="000000000000" w:firstRow="0" w:lastRow="0" w:firstColumn="0" w:lastColumn="0" w:oddVBand="0" w:evenVBand="0" w:oddHBand="0" w:evenHBand="0" w:firstRowFirstColumn="0" w:firstRowLastColumn="0" w:lastRowFirstColumn="0" w:lastRowLastColumn="0"/>
             </w:pPr>
+            <w:r>
+              <w:t xml:space="preserve">String, </w:t>
+            </w:r>
             <w:r>
               <w:t xml:space="preserve">11 Digitos, com digito verificador respeitando o procedimento definido em: </w:t>
             </w:r>
@@ -20241,6 +20146,9 @@
             <w:r>
               <w:t>String alfanumérica de no máximo 256 caracteres</w:t>
             </w:r>
+            <w:r>
+              <w:t xml:space="preserve"> e no minimo 1 caracter.</w:t>
+            </w:r>
           </w:p>
         </w:tc>
         <w:tc>
@@ -20252,14 +20160,6 @@
               <w:cnfStyle w:val="000000100000" w:firstRow="0" w:lastRow="0" w:firstColumn="0" w:lastColumn="0" w:oddVBand="0" w:evenVBand="0" w:oddHBand="1" w:evenHBand="0" w:firstRowFirstColumn="0" w:firstRowLastColumn="0" w:lastRowFirstColumn="0" w:lastRowLastColumn="0"/>
             </w:pPr>
             <w:r>
-              <w:t>- Não ser String.</w:t>
-            </w:r>
-          </w:p>
-          <w:p>
-            <w:pPr>
-              <w:cnfStyle w:val="000000100000" w:firstRow="0" w:lastRow="0" w:firstColumn="0" w:lastColumn="0" w:oddVBand="0" w:evenVBand="0" w:oddHBand="1" w:evenHBand="0" w:firstRowFirstColumn="0" w:firstRowLastColumn="0" w:lastRowFirstColumn="0" w:lastRowLastColumn="0"/>
-            </w:pPr>
-            <w:r>
               <w:t>- Não ser alfanumérico.</w:t>
             </w:r>
           </w:p>
@@ -20271,6 +20171,17 @@
               <w:t>- Ter mais de 256 caracteres.</w:t>
             </w:r>
           </w:p>
+          <w:p>
+            <w:pPr>
+              <w:cnfStyle w:val="000000100000" w:firstRow="0" w:lastRow="0" w:firstColumn="0" w:lastColumn="0" w:oddVBand="0" w:evenVBand="0" w:oddHBand="1" w:evenHBand="0" w:firstRowFirstColumn="0" w:firstRowLastColumn="0" w:lastRowFirstColumn="0" w:lastRowLastColumn="0"/>
+            </w:pPr>
+            <w:r>
+              <w:t>- Ter menos de 1 caracter</w:t>
+            </w:r>
+            <w:r>
+              <w:t>e</w:t>
+            </w:r>
+          </w:p>
         </w:tc>
       </w:tr>
       <w:tr>
@@ -20315,15 +20226,13 @@
               <w:cnfStyle w:val="000000000000" w:firstRow="0" w:lastRow="0" w:firstColumn="0" w:lastColumn="0" w:oddVBand="0" w:evenVBand="0" w:oddHBand="0" w:evenHBand="0" w:firstRowFirstColumn="0" w:firstRowLastColumn="0" w:lastRowFirstColumn="0" w:lastRowLastColumn="0"/>
             </w:pPr>
             <w:r>
-              <w:t>- Não ser String.</w:t>
-            </w:r>
-          </w:p>
-          <w:p>
-            <w:pPr>
-              <w:cnfStyle w:val="000000000000" w:firstRow="0" w:lastRow="0" w:firstColumn="0" w:lastColumn="0" w:oddVBand="0" w:evenVBand="0" w:oddHBand="0" w:evenHBand="0" w:firstRowFirstColumn="0" w:firstRowLastColumn="0" w:lastRowFirstColumn="0" w:lastRowLastColumn="0"/>
-            </w:pPr>
-            <w:r>
-              <w:t>- Não conter apenas números e parentheses.</w:t>
+              <w:t>- Não</w:t>
+            </w:r>
+            <w:r>
+              <w:t xml:space="preserve"> conter apenas números e parent</w:t>
+            </w:r>
+            <w:r>
+              <w:t>eses.</w:t>
             </w:r>
           </w:p>
           <w:p>
@@ -20415,14 +20324,6 @@
               <w:cnfStyle w:val="000000100000" w:firstRow="0" w:lastRow="0" w:firstColumn="0" w:lastColumn="0" w:oddVBand="0" w:evenVBand="0" w:oddHBand="1" w:evenHBand="0" w:firstRowFirstColumn="0" w:firstRowLastColumn="0" w:lastRowFirstColumn="0" w:lastRowLastColumn="0"/>
             </w:pPr>
             <w:r>
-              <w:t>- Não ser String.</w:t>
-            </w:r>
-          </w:p>
-          <w:p>
-            <w:pPr>
-              <w:cnfStyle w:val="000000100000" w:firstRow="0" w:lastRow="0" w:firstColumn="0" w:lastColumn="0" w:oddVBand="0" w:evenVBand="0" w:oddHBand="1" w:evenHBand="0" w:firstRowFirstColumn="0" w:firstRowLastColumn="0" w:lastRowFirstColumn="0" w:lastRowLastColumn="0"/>
-            </w:pPr>
-            <w:r>
               <w:t>- Não seguir padrão.</w:t>
             </w:r>
           </w:p>
@@ -20510,7 +20411,10 @@
               <w:cnfStyle w:val="000000000000" w:firstRow="0" w:lastRow="0" w:firstColumn="0" w:lastColumn="0" w:oddVBand="0" w:evenVBand="0" w:oddHBand="0" w:evenHBand="0" w:firstRowFirstColumn="0" w:firstRowLastColumn="0" w:lastRowFirstColumn="0" w:lastRowLastColumn="0"/>
             </w:pPr>
             <w:r>
-              <w:t>Qualquer coisas diferente dos dois status pré-definidos.</w:t>
+              <w:t>Qualquer coisa</w:t>
+            </w:r>
+            <w:r>
+              <w:t xml:space="preserve"> diferente dos dois status pré-definidos.</w:t>
             </w:r>
           </w:p>
         </w:tc>
@@ -26216,7 +26120,25 @@
               <w:rPr>
                 <w:rFonts w:asciiTheme="majorHAnsi" w:hAnsiTheme="majorHAnsi" w:cs="Arial"/>
               </w:rPr>
-              <w:t>”. Demais parâmetros também com suas entradas válidas.</w:t>
+              <w:t>”</w:t>
+            </w:r>
+            <w:r>
+              <w:rPr>
+                <w:rFonts w:asciiTheme="majorHAnsi" w:hAnsiTheme="majorHAnsi" w:cs="Arial"/>
+              </w:rPr>
+              <w:t xml:space="preserve"> </w:t>
+            </w:r>
+            <w:r>
+              <w:rPr>
+                <w:rFonts w:asciiTheme="majorHAnsi" w:hAnsiTheme="majorHAnsi" w:cs="Arial"/>
+              </w:rPr>
+              <w:t xml:space="preserve">(sem aspas). </w:t>
+            </w:r>
+            <w:r>
+              <w:rPr>
+                <w:rFonts w:asciiTheme="majorHAnsi" w:hAnsiTheme="majorHAnsi" w:cs="Arial"/>
+              </w:rPr>
+              <w:t xml:space="preserve"> Demais parâmetros também com suas entradas válidas.</w:t>
             </w:r>
           </w:p>
         </w:tc>
@@ -26500,7 +26422,37 @@
               <w:rPr>
                 <w:rFonts w:asciiTheme="majorHAnsi" w:hAnsiTheme="majorHAnsi" w:cs="Arial"/>
               </w:rPr>
-              <w:t>Cria um objeto Cliente com Cpf “5555555555”. Demais parâmetros com suas entradas válidas.</w:t>
+              <w:t>Cria um objeto Cliente com Cpf “55555555</w:t>
+            </w:r>
+            <w:r>
+              <w:rPr>
+                <w:rFonts w:asciiTheme="majorHAnsi" w:hAnsiTheme="majorHAnsi" w:cs="Arial"/>
+              </w:rPr>
+              <w:t>10</w:t>
+            </w:r>
+            <w:r>
+              <w:rPr>
+                <w:rFonts w:asciiTheme="majorHAnsi" w:hAnsiTheme="majorHAnsi" w:cs="Arial"/>
+              </w:rPr>
+              <w:t>”</w:t>
+            </w:r>
+            <w:r>
+              <w:rPr>
+                <w:rFonts w:asciiTheme="majorHAnsi" w:hAnsiTheme="majorHAnsi" w:cs="Arial"/>
+              </w:rPr>
+              <w:t xml:space="preserve"> </w:t>
+            </w:r>
+            <w:r>
+              <w:rPr>
+                <w:rFonts w:asciiTheme="majorHAnsi" w:hAnsiTheme="majorHAnsi" w:cs="Arial"/>
+              </w:rPr>
+              <w:t xml:space="preserve">(sem aspas). </w:t>
+            </w:r>
+            <w:r>
+              <w:rPr>
+                <w:rFonts w:asciiTheme="majorHAnsi" w:hAnsiTheme="majorHAnsi" w:cs="Arial"/>
+              </w:rPr>
+              <w:t xml:space="preserve"> Demais parâmetros com suas entradas válidas.</w:t>
             </w:r>
           </w:p>
         </w:tc>
@@ -26764,7 +26716,37 @@
               <w:rPr>
                 <w:rFonts w:asciiTheme="majorHAnsi" w:hAnsiTheme="majorHAnsi" w:cs="Arial"/>
               </w:rPr>
-              <w:t>Cria um objeto Cliente com Cpf “555555555555”. Demais parâmetros com suas entradas válidas.</w:t>
+              <w:t>Cria um objeto Cliente com Cpf “5555555555</w:t>
+            </w:r>
+            <w:r>
+              <w:rPr>
+                <w:rFonts w:asciiTheme="majorHAnsi" w:hAnsiTheme="majorHAnsi" w:cs="Arial"/>
+              </w:rPr>
+              <w:t>12</w:t>
+            </w:r>
+            <w:r>
+              <w:rPr>
+                <w:rFonts w:asciiTheme="majorHAnsi" w:hAnsiTheme="majorHAnsi" w:cs="Arial"/>
+              </w:rPr>
+              <w:t>”</w:t>
+            </w:r>
+            <w:r>
+              <w:rPr>
+                <w:rFonts w:asciiTheme="majorHAnsi" w:hAnsiTheme="majorHAnsi" w:cs="Arial"/>
+              </w:rPr>
+              <w:t xml:space="preserve"> </w:t>
+            </w:r>
+            <w:r>
+              <w:rPr>
+                <w:rFonts w:asciiTheme="majorHAnsi" w:hAnsiTheme="majorHAnsi" w:cs="Arial"/>
+              </w:rPr>
+              <w:t xml:space="preserve">(sem aspas). </w:t>
+            </w:r>
+            <w:r>
+              <w:rPr>
+                <w:rFonts w:asciiTheme="majorHAnsi" w:hAnsiTheme="majorHAnsi" w:cs="Arial"/>
+              </w:rPr>
+              <w:t>Demais parâmetros com suas entradas válidas.</w:t>
             </w:r>
           </w:p>
         </w:tc>
@@ -27048,7 +27030,37 @@
               <w:rPr>
                 <w:rFonts w:asciiTheme="majorHAnsi" w:hAnsiTheme="majorHAnsi" w:cs="Arial"/>
               </w:rPr>
-              <w:t>Cria um objeto Cliente com Cpf “5555555555555”. Demais parâmetros com suas entradas válidas.</w:t>
+              <w:t>Cria um objeto Cliente com Cpf “55555555555</w:t>
+            </w:r>
+            <w:r>
+              <w:rPr>
+                <w:rFonts w:asciiTheme="majorHAnsi" w:hAnsiTheme="majorHAnsi" w:cs="Arial"/>
+              </w:rPr>
+              <w:t>13</w:t>
+            </w:r>
+            <w:r>
+              <w:rPr>
+                <w:rFonts w:asciiTheme="majorHAnsi" w:hAnsiTheme="majorHAnsi" w:cs="Arial"/>
+              </w:rPr>
+              <w:t>”</w:t>
+            </w:r>
+            <w:r>
+              <w:rPr>
+                <w:rFonts w:asciiTheme="majorHAnsi" w:hAnsiTheme="majorHAnsi" w:cs="Arial"/>
+              </w:rPr>
+              <w:t xml:space="preserve"> </w:t>
+            </w:r>
+            <w:r>
+              <w:rPr>
+                <w:rFonts w:asciiTheme="majorHAnsi" w:hAnsiTheme="majorHAnsi" w:cs="Arial"/>
+              </w:rPr>
+              <w:t xml:space="preserve">(sem aspas). </w:t>
+            </w:r>
+            <w:r>
+              <w:rPr>
+                <w:rFonts w:asciiTheme="majorHAnsi" w:hAnsiTheme="majorHAnsi" w:cs="Arial"/>
+              </w:rPr>
+              <w:t xml:space="preserve"> Demais parâmetros com suas entradas válidas.</w:t>
             </w:r>
           </w:p>
         </w:tc>
@@ -27332,7 +27344,25 @@
               <w:rPr>
                 <w:rFonts w:asciiTheme="majorHAnsi" w:hAnsiTheme="majorHAnsi" w:cs="Arial"/>
               </w:rPr>
-              <w:t>Cria um objeto Cliente com Cpf “11111111111”. Demais parâmetros com suas entradas válidas.</w:t>
+              <w:t>Cria um objeto Cliente com Cpf “11111111111”</w:t>
+            </w:r>
+            <w:r>
+              <w:rPr>
+                <w:rFonts w:asciiTheme="majorHAnsi" w:hAnsiTheme="majorHAnsi" w:cs="Arial"/>
+              </w:rPr>
+              <w:t xml:space="preserve"> </w:t>
+            </w:r>
+            <w:r>
+              <w:rPr>
+                <w:rFonts w:asciiTheme="majorHAnsi" w:hAnsiTheme="majorHAnsi" w:cs="Arial"/>
+              </w:rPr>
+              <w:t xml:space="preserve">(sem aspas). </w:t>
+            </w:r>
+            <w:r>
+              <w:rPr>
+                <w:rFonts w:asciiTheme="majorHAnsi" w:hAnsiTheme="majorHAnsi" w:cs="Arial"/>
+              </w:rPr>
+              <w:t xml:space="preserve"> Demais parâmetros com suas entradas válidas.</w:t>
             </w:r>
           </w:p>
         </w:tc>
@@ -27616,7 +27646,25 @@
               <w:rPr>
                 <w:rFonts w:asciiTheme="majorHAnsi" w:hAnsiTheme="majorHAnsi" w:cs="Arial"/>
               </w:rPr>
-              <w:t>Cria um objeto Cliente com Cpf “48391291828”. Demais parâmetros com suas entradas válidas.</w:t>
+              <w:t>Cria um objeto Cliente com Cpf “48391291828”</w:t>
+            </w:r>
+            <w:r>
+              <w:rPr>
+                <w:rFonts w:asciiTheme="majorHAnsi" w:hAnsiTheme="majorHAnsi" w:cs="Arial"/>
+              </w:rPr>
+              <w:t xml:space="preserve"> </w:t>
+            </w:r>
+            <w:r>
+              <w:rPr>
+                <w:rFonts w:asciiTheme="majorHAnsi" w:hAnsiTheme="majorHAnsi" w:cs="Arial"/>
+              </w:rPr>
+              <w:t xml:space="preserve">(sem aspas). </w:t>
+            </w:r>
+            <w:r>
+              <w:rPr>
+                <w:rFonts w:asciiTheme="majorHAnsi" w:hAnsiTheme="majorHAnsi" w:cs="Arial"/>
+              </w:rPr>
+              <w:t xml:space="preserve"> Demais parâmetros com suas entradas válidas.</w:t>
             </w:r>
           </w:p>
         </w:tc>
@@ -27900,7 +27948,31 @@
               <w:rPr>
                 <w:rFonts w:asciiTheme="majorHAnsi" w:hAnsiTheme="majorHAnsi" w:cs="Arial"/>
               </w:rPr>
-              <w:t>Cria um objeto Cliente com Endereço “. Demais parâmetros também com suas entradas válidas.</w:t>
+              <w:t>Cria um objeto Cliente com Endereço “</w:t>
+            </w:r>
+            <w:r>
+              <w:rPr>
+                <w:rFonts w:asciiTheme="majorHAnsi" w:hAnsiTheme="majorHAnsi" w:cs="Arial"/>
+              </w:rPr>
+              <w:t>Rua Rosetto 123”</w:t>
+            </w:r>
+            <w:r>
+              <w:rPr>
+                <w:rFonts w:asciiTheme="majorHAnsi" w:hAnsiTheme="majorHAnsi" w:cs="Arial"/>
+              </w:rPr>
+              <w:t xml:space="preserve"> </w:t>
+            </w:r>
+            <w:r>
+              <w:rPr>
+                <w:rFonts w:asciiTheme="majorHAnsi" w:hAnsiTheme="majorHAnsi" w:cs="Arial"/>
+              </w:rPr>
+              <w:t xml:space="preserve">(sem aspas).  </w:t>
+            </w:r>
+            <w:r>
+              <w:rPr>
+                <w:rFonts w:asciiTheme="majorHAnsi" w:hAnsiTheme="majorHAnsi" w:cs="Arial"/>
+              </w:rPr>
+              <w:t xml:space="preserve"> Demais parâmetros também com suas entradas válidas.</w:t>
             </w:r>
           </w:p>
         </w:tc>
@@ -27993,6 +28065,3029 @@
         </w:tc>
       </w:tr>
     </w:tbl>
+    <w:p>
+      <w:pPr>
+        <w:spacing w:after="0"/>
+        <w:rPr>
+          <w:rStyle w:val="Heading2Char"/>
+        </w:rPr>
+      </w:pPr>
+    </w:p>
+    <w:tbl>
+      <w:tblPr>
+        <w:tblStyle w:val="GridTable5Dark-Accent3"/>
+        <w:tblW w:w="0" w:type="auto"/>
+        <w:tblLook w:val="04A0" w:firstRow="1" w:lastRow="0" w:firstColumn="1" w:lastColumn="0" w:noHBand="0" w:noVBand="1"/>
+      </w:tblPr>
+      <w:tblGrid>
+        <w:gridCol w:w="1705"/>
+        <w:gridCol w:w="7645"/>
+      </w:tblGrid>
+      <w:tr>
+        <w:trPr>
+          <w:cnfStyle w:val="100000000000" w:firstRow="1" w:lastRow="0" w:firstColumn="0" w:lastColumn="0" w:oddVBand="0" w:evenVBand="0" w:oddHBand="0" w:evenHBand="0" w:firstRowFirstColumn="0" w:firstRowLastColumn="0" w:lastRowFirstColumn="0" w:lastRowLastColumn="0"/>
+        </w:trPr>
+        <w:tc>
+          <w:tcPr>
+            <w:cnfStyle w:val="001000000000" w:firstRow="0" w:lastRow="0" w:firstColumn="1" w:lastColumn="0" w:oddVBand="0" w:evenVBand="0" w:oddHBand="0" w:evenHBand="0" w:firstRowFirstColumn="0" w:firstRowLastColumn="0" w:lastRowFirstColumn="0" w:lastRowLastColumn="0"/>
+            <w:tcW w:w="9350" w:type="dxa"/>
+            <w:gridSpan w:val="2"/>
+          </w:tcPr>
+          <w:p>
+            <w:pPr>
+              <w:rPr>
+                <w:rFonts w:asciiTheme="majorHAnsi" w:hAnsiTheme="majorHAnsi" w:cs="Arial"/>
+                <w:sz w:val="24"/>
+                <w:szCs w:val="24"/>
+              </w:rPr>
+            </w:pPr>
+            <w:r>
+              <w:rPr>
+                <w:rFonts w:asciiTheme="majorHAnsi" w:hAnsiTheme="majorHAnsi" w:cs="Arial"/>
+              </w:rPr>
+              <w:br w:type="page"/>
+            </w:r>
+            <w:r>
+              <w:rPr>
+                <w:rFonts w:asciiTheme="majorHAnsi" w:hAnsiTheme="majorHAnsi" w:cs="Arial"/>
+                <w:sz w:val="24"/>
+                <w:szCs w:val="24"/>
+              </w:rPr>
+              <w:t xml:space="preserve">Caso de Teste </w:t>
+            </w:r>
+            <w:r>
+              <w:rPr>
+                <w:rFonts w:asciiTheme="majorHAnsi" w:hAnsiTheme="majorHAnsi" w:cs="Arial"/>
+                <w:sz w:val="24"/>
+                <w:szCs w:val="24"/>
+              </w:rPr>
+              <w:t>01-B3</w:t>
+            </w:r>
+          </w:p>
+        </w:tc>
+      </w:tr>
+      <w:tr>
+        <w:trPr>
+          <w:cnfStyle w:val="000000100000" w:firstRow="0" w:lastRow="0" w:firstColumn="0" w:lastColumn="0" w:oddVBand="0" w:evenVBand="0" w:oddHBand="1" w:evenHBand="0" w:firstRowFirstColumn="0" w:firstRowLastColumn="0" w:lastRowFirstColumn="0" w:lastRowLastColumn="0"/>
+        </w:trPr>
+        <w:tc>
+          <w:tcPr>
+            <w:cnfStyle w:val="001000000000" w:firstRow="0" w:lastRow="0" w:firstColumn="1" w:lastColumn="0" w:oddVBand="0" w:evenVBand="0" w:oddHBand="0" w:evenHBand="0" w:firstRowFirstColumn="0" w:firstRowLastColumn="0" w:lastRowFirstColumn="0" w:lastRowLastColumn="0"/>
+            <w:tcW w:w="1705" w:type="dxa"/>
+          </w:tcPr>
+          <w:p>
+            <w:pPr>
+              <w:rPr>
+                <w:rFonts w:asciiTheme="majorHAnsi" w:hAnsiTheme="majorHAnsi" w:cs="Arial"/>
+                <w:b w:val="0"/>
+              </w:rPr>
+            </w:pPr>
+            <w:r>
+              <w:rPr>
+                <w:rFonts w:asciiTheme="majorHAnsi" w:hAnsiTheme="majorHAnsi" w:cs="Arial"/>
+                <w:b w:val="0"/>
+              </w:rPr>
+              <w:t>Descrição</w:t>
+            </w:r>
+          </w:p>
+        </w:tc>
+        <w:tc>
+          <w:tcPr>
+            <w:tcW w:w="7645" w:type="dxa"/>
+          </w:tcPr>
+          <w:p>
+            <w:pPr>
+              <w:cnfStyle w:val="000000100000" w:firstRow="0" w:lastRow="0" w:firstColumn="0" w:lastColumn="0" w:oddVBand="0" w:evenVBand="0" w:oddHBand="1" w:evenHBand="0" w:firstRowFirstColumn="0" w:firstRowLastColumn="0" w:lastRowFirstColumn="0" w:lastRowLastColumn="0"/>
+              <w:rPr>
+                <w:rFonts w:asciiTheme="majorHAnsi" w:hAnsiTheme="majorHAnsi" w:cs="Arial"/>
+              </w:rPr>
+            </w:pPr>
+            <w:r>
+              <w:rPr>
+                <w:rFonts w:asciiTheme="majorHAnsi" w:hAnsiTheme="majorHAnsi" w:cs="Arial"/>
+              </w:rPr>
+              <w:t>Verifica se o Endereço inserido é válido.</w:t>
+            </w:r>
+          </w:p>
+        </w:tc>
+      </w:tr>
+      <w:tr>
+        <w:tc>
+          <w:tcPr>
+            <w:cnfStyle w:val="001000000000" w:firstRow="0" w:lastRow="0" w:firstColumn="1" w:lastColumn="0" w:oddVBand="0" w:evenVBand="0" w:oddHBand="0" w:evenHBand="0" w:firstRowFirstColumn="0" w:firstRowLastColumn="0" w:lastRowFirstColumn="0" w:lastRowLastColumn="0"/>
+            <w:tcW w:w="1705" w:type="dxa"/>
+          </w:tcPr>
+          <w:p>
+            <w:pPr>
+              <w:rPr>
+                <w:rFonts w:asciiTheme="majorHAnsi" w:hAnsiTheme="majorHAnsi" w:cs="Arial"/>
+                <w:b w:val="0"/>
+              </w:rPr>
+            </w:pPr>
+            <w:r>
+              <w:rPr>
+                <w:rFonts w:asciiTheme="majorHAnsi" w:hAnsiTheme="majorHAnsi" w:cs="Arial"/>
+                <w:b w:val="0"/>
+              </w:rPr>
+              <w:t>Método(s)</w:t>
+            </w:r>
+          </w:p>
+        </w:tc>
+        <w:tc>
+          <w:tcPr>
+            <w:tcW w:w="7645" w:type="dxa"/>
+          </w:tcPr>
+          <w:p>
+            <w:pPr>
+              <w:cnfStyle w:val="000000000000" w:firstRow="0" w:lastRow="0" w:firstColumn="0" w:lastColumn="0" w:oddVBand="0" w:evenVBand="0" w:oddHBand="0" w:evenHBand="0" w:firstRowFirstColumn="0" w:firstRowLastColumn="0" w:lastRowFirstColumn="0" w:lastRowLastColumn="0"/>
+              <w:rPr>
+                <w:rFonts w:asciiTheme="majorHAnsi" w:hAnsiTheme="majorHAnsi" w:cs="Arial"/>
+                <w:sz w:val="20"/>
+                <w:szCs w:val="20"/>
+              </w:rPr>
+            </w:pPr>
+            <w:r>
+              <w:rPr>
+                <w:rFonts w:asciiTheme="majorHAnsi" w:hAnsiTheme="majorHAnsi" w:cs="Arial"/>
+                <w:sz w:val="20"/>
+                <w:szCs w:val="20"/>
+              </w:rPr>
+              <w:t>public Cliente(String nome, String cpf, String endereco, String telefone, String email, int status)</w:t>
+            </w:r>
+          </w:p>
+        </w:tc>
+      </w:tr>
+      <w:tr>
+        <w:trPr>
+          <w:cnfStyle w:val="000000100000" w:firstRow="0" w:lastRow="0" w:firstColumn="0" w:lastColumn="0" w:oddVBand="0" w:evenVBand="0" w:oddHBand="1" w:evenHBand="0" w:firstRowFirstColumn="0" w:firstRowLastColumn="0" w:lastRowFirstColumn="0" w:lastRowLastColumn="0"/>
+        </w:trPr>
+        <w:tc>
+          <w:tcPr>
+            <w:cnfStyle w:val="001000000000" w:firstRow="0" w:lastRow="0" w:firstColumn="1" w:lastColumn="0" w:oddVBand="0" w:evenVBand="0" w:oddHBand="0" w:evenHBand="0" w:firstRowFirstColumn="0" w:firstRowLastColumn="0" w:lastRowFirstColumn="0" w:lastRowLastColumn="0"/>
+            <w:tcW w:w="1705" w:type="dxa"/>
+          </w:tcPr>
+          <w:p>
+            <w:pPr>
+              <w:rPr>
+                <w:rFonts w:asciiTheme="majorHAnsi" w:hAnsiTheme="majorHAnsi" w:cs="Arial"/>
+                <w:b w:val="0"/>
+              </w:rPr>
+            </w:pPr>
+            <w:r>
+              <w:rPr>
+                <w:rFonts w:asciiTheme="majorHAnsi" w:hAnsiTheme="majorHAnsi" w:cs="Arial"/>
+                <w:b w:val="0"/>
+              </w:rPr>
+              <w:t>Entrada</w:t>
+            </w:r>
+          </w:p>
+        </w:tc>
+        <w:tc>
+          <w:tcPr>
+            <w:tcW w:w="7645" w:type="dxa"/>
+          </w:tcPr>
+          <w:p>
+            <w:pPr>
+              <w:cnfStyle w:val="000000100000" w:firstRow="0" w:lastRow="0" w:firstColumn="0" w:lastColumn="0" w:oddVBand="0" w:evenVBand="0" w:oddHBand="1" w:evenHBand="0" w:firstRowFirstColumn="0" w:firstRowLastColumn="0" w:lastRowFirstColumn="0" w:lastRowLastColumn="0"/>
+              <w:rPr>
+                <w:rFonts w:asciiTheme="majorHAnsi" w:hAnsiTheme="majorHAnsi" w:cs="Arial"/>
+              </w:rPr>
+            </w:pPr>
+            <w:r>
+              <w:rPr>
+                <w:rFonts w:asciiTheme="majorHAnsi" w:hAnsiTheme="majorHAnsi" w:cs="Arial"/>
+              </w:rPr>
+              <w:t>Cria um objeto Cliente com Endereço “R”</w:t>
+            </w:r>
+            <w:r>
+              <w:rPr>
+                <w:rFonts w:asciiTheme="majorHAnsi" w:hAnsiTheme="majorHAnsi" w:cs="Arial"/>
+              </w:rPr>
+              <w:t xml:space="preserve"> </w:t>
+            </w:r>
+            <w:r>
+              <w:rPr>
+                <w:rFonts w:asciiTheme="majorHAnsi" w:hAnsiTheme="majorHAnsi" w:cs="Arial"/>
+              </w:rPr>
+              <w:t xml:space="preserve">(sem aspas).  </w:t>
+            </w:r>
+            <w:r>
+              <w:rPr>
+                <w:rFonts w:asciiTheme="majorHAnsi" w:hAnsiTheme="majorHAnsi" w:cs="Arial"/>
+              </w:rPr>
+              <w:t xml:space="preserve"> Demais parâmetros também com suas entradas válidas.</w:t>
+            </w:r>
+          </w:p>
+        </w:tc>
+      </w:tr>
+      <w:tr>
+        <w:tc>
+          <w:tcPr>
+            <w:cnfStyle w:val="001000000000" w:firstRow="0" w:lastRow="0" w:firstColumn="1" w:lastColumn="0" w:oddVBand="0" w:evenVBand="0" w:oddHBand="0" w:evenHBand="0" w:firstRowFirstColumn="0" w:firstRowLastColumn="0" w:lastRowFirstColumn="0" w:lastRowLastColumn="0"/>
+            <w:tcW w:w="1705" w:type="dxa"/>
+          </w:tcPr>
+          <w:p>
+            <w:pPr>
+              <w:rPr>
+                <w:rFonts w:asciiTheme="majorHAnsi" w:hAnsiTheme="majorHAnsi" w:cs="Arial"/>
+                <w:b w:val="0"/>
+              </w:rPr>
+            </w:pPr>
+            <w:r>
+              <w:rPr>
+                <w:rFonts w:asciiTheme="majorHAnsi" w:hAnsiTheme="majorHAnsi" w:cs="Arial"/>
+                <w:b w:val="0"/>
+              </w:rPr>
+              <w:t>Saída</w:t>
+            </w:r>
+          </w:p>
+        </w:tc>
+        <w:tc>
+          <w:tcPr>
+            <w:tcW w:w="7645" w:type="dxa"/>
+          </w:tcPr>
+          <w:p>
+            <w:pPr>
+              <w:cnfStyle w:val="000000000000" w:firstRow="0" w:lastRow="0" w:firstColumn="0" w:lastColumn="0" w:oddVBand="0" w:evenVBand="0" w:oddHBand="0" w:evenHBand="0" w:firstRowFirstColumn="0" w:firstRowLastColumn="0" w:lastRowFirstColumn="0" w:lastRowLastColumn="0"/>
+              <w:rPr>
+                <w:rFonts w:asciiTheme="majorHAnsi" w:hAnsiTheme="majorHAnsi" w:cs="Arial"/>
+              </w:rPr>
+            </w:pPr>
+            <w:r>
+              <w:rPr>
+                <w:rFonts w:asciiTheme="majorHAnsi" w:hAnsiTheme="majorHAnsi" w:cs="Arial"/>
+              </w:rPr>
+              <w:t>Objeto Cliente criado</w:t>
+            </w:r>
+          </w:p>
+        </w:tc>
+      </w:tr>
+      <w:tr>
+        <w:trPr>
+          <w:cnfStyle w:val="000000100000" w:firstRow="0" w:lastRow="0" w:firstColumn="0" w:lastColumn="0" w:oddVBand="0" w:evenVBand="0" w:oddHBand="1" w:evenHBand="0" w:firstRowFirstColumn="0" w:firstRowLastColumn="0" w:lastRowFirstColumn="0" w:lastRowLastColumn="0"/>
+        </w:trPr>
+        <w:tc>
+          <w:tcPr>
+            <w:cnfStyle w:val="001000000000" w:firstRow="0" w:lastRow="0" w:firstColumn="1" w:lastColumn="0" w:oddVBand="0" w:evenVBand="0" w:oddHBand="0" w:evenHBand="0" w:firstRowFirstColumn="0" w:firstRowLastColumn="0" w:lastRowFirstColumn="0" w:lastRowLastColumn="0"/>
+            <w:tcW w:w="1705" w:type="dxa"/>
+          </w:tcPr>
+          <w:p>
+            <w:pPr>
+              <w:rPr>
+                <w:rFonts w:asciiTheme="majorHAnsi" w:hAnsiTheme="majorHAnsi" w:cs="Arial"/>
+                <w:b w:val="0"/>
+              </w:rPr>
+            </w:pPr>
+            <w:r>
+              <w:rPr>
+                <w:rFonts w:asciiTheme="majorHAnsi" w:hAnsiTheme="majorHAnsi" w:cs="Arial"/>
+                <w:b w:val="0"/>
+              </w:rPr>
+              <w:t>Dependências</w:t>
+            </w:r>
+          </w:p>
+        </w:tc>
+        <w:tc>
+          <w:tcPr>
+            <w:tcW w:w="7645" w:type="dxa"/>
+          </w:tcPr>
+          <w:p>
+            <w:pPr>
+              <w:cnfStyle w:val="000000100000" w:firstRow="0" w:lastRow="0" w:firstColumn="0" w:lastColumn="0" w:oddVBand="0" w:evenVBand="0" w:oddHBand="1" w:evenHBand="0" w:firstRowFirstColumn="0" w:firstRowLastColumn="0" w:lastRowFirstColumn="0" w:lastRowLastColumn="0"/>
+              <w:rPr>
+                <w:rFonts w:asciiTheme="majorHAnsi" w:hAnsiTheme="majorHAnsi" w:cs="Arial"/>
+              </w:rPr>
+            </w:pPr>
+            <w:r>
+              <w:rPr>
+                <w:rFonts w:asciiTheme="majorHAnsi" w:hAnsiTheme="majorHAnsi" w:cs="Arial"/>
+              </w:rPr>
+              <w:t>setNome, setCpf, setEndereco, setTelefone, setEmail, setStatus</w:t>
+            </w:r>
+          </w:p>
+        </w:tc>
+      </w:tr>
+    </w:tbl>
+    <w:p>
+      <w:pPr>
+        <w:pStyle w:val="ListParagraph"/>
+        <w:ind w:left="792"/>
+        <w:rPr>
+          <w:rStyle w:val="Heading2Char"/>
+        </w:rPr>
+      </w:pPr>
+    </w:p>
+    <w:tbl>
+      <w:tblPr>
+        <w:tblStyle w:val="GridTable5Dark-Accent3"/>
+        <w:tblW w:w="0" w:type="auto"/>
+        <w:tblLook w:val="04A0" w:firstRow="1" w:lastRow="0" w:firstColumn="1" w:lastColumn="0" w:noHBand="0" w:noVBand="1"/>
+      </w:tblPr>
+      <w:tblGrid>
+        <w:gridCol w:w="1705"/>
+        <w:gridCol w:w="7645"/>
+      </w:tblGrid>
+      <w:tr>
+        <w:trPr>
+          <w:cnfStyle w:val="100000000000" w:firstRow="1" w:lastRow="0" w:firstColumn="0" w:lastColumn="0" w:oddVBand="0" w:evenVBand="0" w:oddHBand="0" w:evenHBand="0" w:firstRowFirstColumn="0" w:firstRowLastColumn="0" w:lastRowFirstColumn="0" w:lastRowLastColumn="0"/>
+        </w:trPr>
+        <w:tc>
+          <w:tcPr>
+            <w:cnfStyle w:val="001000000000" w:firstRow="0" w:lastRow="0" w:firstColumn="1" w:lastColumn="0" w:oddVBand="0" w:evenVBand="0" w:oddHBand="0" w:evenHBand="0" w:firstRowFirstColumn="0" w:firstRowLastColumn="0" w:lastRowFirstColumn="0" w:lastRowLastColumn="0"/>
+            <w:tcW w:w="9350" w:type="dxa"/>
+            <w:gridSpan w:val="2"/>
+          </w:tcPr>
+          <w:p>
+            <w:pPr>
+              <w:rPr>
+                <w:rFonts w:asciiTheme="majorHAnsi" w:hAnsiTheme="majorHAnsi" w:cs="Arial"/>
+                <w:sz w:val="24"/>
+                <w:szCs w:val="24"/>
+              </w:rPr>
+            </w:pPr>
+            <w:r>
+              <w:rPr>
+                <w:rFonts w:asciiTheme="majorHAnsi" w:hAnsiTheme="majorHAnsi" w:cs="Arial"/>
+              </w:rPr>
+              <w:br w:type="page"/>
+            </w:r>
+            <w:r>
+              <w:rPr>
+                <w:rFonts w:asciiTheme="majorHAnsi" w:hAnsiTheme="majorHAnsi" w:cs="Arial"/>
+                <w:sz w:val="24"/>
+                <w:szCs w:val="24"/>
+              </w:rPr>
+              <w:t xml:space="preserve">Caso de Teste </w:t>
+            </w:r>
+            <w:r>
+              <w:rPr>
+                <w:rFonts w:asciiTheme="majorHAnsi" w:hAnsiTheme="majorHAnsi" w:cs="Arial"/>
+                <w:sz w:val="24"/>
+                <w:szCs w:val="24"/>
+              </w:rPr>
+              <w:t>01-C3</w:t>
+            </w:r>
+          </w:p>
+        </w:tc>
+      </w:tr>
+      <w:tr>
+        <w:trPr>
+          <w:cnfStyle w:val="000000100000" w:firstRow="0" w:lastRow="0" w:firstColumn="0" w:lastColumn="0" w:oddVBand="0" w:evenVBand="0" w:oddHBand="1" w:evenHBand="0" w:firstRowFirstColumn="0" w:firstRowLastColumn="0" w:lastRowFirstColumn="0" w:lastRowLastColumn="0"/>
+        </w:trPr>
+        <w:tc>
+          <w:tcPr>
+            <w:cnfStyle w:val="001000000000" w:firstRow="0" w:lastRow="0" w:firstColumn="1" w:lastColumn="0" w:oddVBand="0" w:evenVBand="0" w:oddHBand="0" w:evenHBand="0" w:firstRowFirstColumn="0" w:firstRowLastColumn="0" w:lastRowFirstColumn="0" w:lastRowLastColumn="0"/>
+            <w:tcW w:w="1705" w:type="dxa"/>
+          </w:tcPr>
+          <w:p>
+            <w:pPr>
+              <w:rPr>
+                <w:rFonts w:asciiTheme="majorHAnsi" w:hAnsiTheme="majorHAnsi" w:cs="Arial"/>
+                <w:b w:val="0"/>
+              </w:rPr>
+            </w:pPr>
+            <w:r>
+              <w:rPr>
+                <w:rFonts w:asciiTheme="majorHAnsi" w:hAnsiTheme="majorHAnsi" w:cs="Arial"/>
+                <w:b w:val="0"/>
+              </w:rPr>
+              <w:t>Descrição</w:t>
+            </w:r>
+          </w:p>
+        </w:tc>
+        <w:tc>
+          <w:tcPr>
+            <w:tcW w:w="7645" w:type="dxa"/>
+          </w:tcPr>
+          <w:p>
+            <w:pPr>
+              <w:cnfStyle w:val="000000100000" w:firstRow="0" w:lastRow="0" w:firstColumn="0" w:lastColumn="0" w:oddVBand="0" w:evenVBand="0" w:oddHBand="1" w:evenHBand="0" w:firstRowFirstColumn="0" w:firstRowLastColumn="0" w:lastRowFirstColumn="0" w:lastRowLastColumn="0"/>
+              <w:rPr>
+                <w:rFonts w:asciiTheme="majorHAnsi" w:hAnsiTheme="majorHAnsi" w:cs="Arial"/>
+              </w:rPr>
+            </w:pPr>
+            <w:r>
+              <w:rPr>
+                <w:rFonts w:asciiTheme="majorHAnsi" w:hAnsiTheme="majorHAnsi" w:cs="Arial"/>
+              </w:rPr>
+              <w:t>Verifica se o Endereço inserido é válido.</w:t>
+            </w:r>
+          </w:p>
+        </w:tc>
+      </w:tr>
+      <w:tr>
+        <w:tc>
+          <w:tcPr>
+            <w:cnfStyle w:val="001000000000" w:firstRow="0" w:lastRow="0" w:firstColumn="1" w:lastColumn="0" w:oddVBand="0" w:evenVBand="0" w:oddHBand="0" w:evenHBand="0" w:firstRowFirstColumn="0" w:firstRowLastColumn="0" w:lastRowFirstColumn="0" w:lastRowLastColumn="0"/>
+            <w:tcW w:w="1705" w:type="dxa"/>
+          </w:tcPr>
+          <w:p>
+            <w:pPr>
+              <w:rPr>
+                <w:rFonts w:asciiTheme="majorHAnsi" w:hAnsiTheme="majorHAnsi" w:cs="Arial"/>
+                <w:b w:val="0"/>
+              </w:rPr>
+            </w:pPr>
+            <w:r>
+              <w:rPr>
+                <w:rFonts w:asciiTheme="majorHAnsi" w:hAnsiTheme="majorHAnsi" w:cs="Arial"/>
+                <w:b w:val="0"/>
+              </w:rPr>
+              <w:t>Método(s)</w:t>
+            </w:r>
+          </w:p>
+        </w:tc>
+        <w:tc>
+          <w:tcPr>
+            <w:tcW w:w="7645" w:type="dxa"/>
+          </w:tcPr>
+          <w:p>
+            <w:pPr>
+              <w:cnfStyle w:val="000000000000" w:firstRow="0" w:lastRow="0" w:firstColumn="0" w:lastColumn="0" w:oddVBand="0" w:evenVBand="0" w:oddHBand="0" w:evenHBand="0" w:firstRowFirstColumn="0" w:firstRowLastColumn="0" w:lastRowFirstColumn="0" w:lastRowLastColumn="0"/>
+              <w:rPr>
+                <w:rFonts w:asciiTheme="majorHAnsi" w:hAnsiTheme="majorHAnsi" w:cs="Arial"/>
+                <w:sz w:val="20"/>
+                <w:szCs w:val="20"/>
+              </w:rPr>
+            </w:pPr>
+            <w:r>
+              <w:rPr>
+                <w:rFonts w:asciiTheme="majorHAnsi" w:hAnsiTheme="majorHAnsi" w:cs="Arial"/>
+                <w:sz w:val="20"/>
+                <w:szCs w:val="20"/>
+              </w:rPr>
+              <w:t>public Cliente(String nome, String cpf, String endereco, String telefone, String email, int status)</w:t>
+            </w:r>
+          </w:p>
+        </w:tc>
+      </w:tr>
+      <w:tr>
+        <w:trPr>
+          <w:cnfStyle w:val="000000100000" w:firstRow="0" w:lastRow="0" w:firstColumn="0" w:lastColumn="0" w:oddVBand="0" w:evenVBand="0" w:oddHBand="1" w:evenHBand="0" w:firstRowFirstColumn="0" w:firstRowLastColumn="0" w:lastRowFirstColumn="0" w:lastRowLastColumn="0"/>
+        </w:trPr>
+        <w:tc>
+          <w:tcPr>
+            <w:cnfStyle w:val="001000000000" w:firstRow="0" w:lastRow="0" w:firstColumn="1" w:lastColumn="0" w:oddVBand="0" w:evenVBand="0" w:oddHBand="0" w:evenHBand="0" w:firstRowFirstColumn="0" w:firstRowLastColumn="0" w:lastRowFirstColumn="0" w:lastRowLastColumn="0"/>
+            <w:tcW w:w="1705" w:type="dxa"/>
+          </w:tcPr>
+          <w:p>
+            <w:pPr>
+              <w:rPr>
+                <w:rFonts w:asciiTheme="majorHAnsi" w:hAnsiTheme="majorHAnsi" w:cs="Arial"/>
+                <w:b w:val="0"/>
+              </w:rPr>
+            </w:pPr>
+            <w:r>
+              <w:rPr>
+                <w:rFonts w:asciiTheme="majorHAnsi" w:hAnsiTheme="majorHAnsi" w:cs="Arial"/>
+                <w:b w:val="0"/>
+              </w:rPr>
+              <w:t>Entrada</w:t>
+            </w:r>
+          </w:p>
+        </w:tc>
+        <w:tc>
+          <w:tcPr>
+            <w:tcW w:w="7645" w:type="dxa"/>
+          </w:tcPr>
+          <w:p>
+            <w:pPr>
+              <w:cnfStyle w:val="000000100000" w:firstRow="0" w:lastRow="0" w:firstColumn="0" w:lastColumn="0" w:oddVBand="0" w:evenVBand="0" w:oddHBand="1" w:evenHBand="0" w:firstRowFirstColumn="0" w:firstRowLastColumn="0" w:lastRowFirstColumn="0" w:lastRowLastColumn="0"/>
+              <w:rPr>
+                <w:rFonts w:asciiTheme="majorHAnsi" w:hAnsiTheme="majorHAnsi" w:cs="Arial"/>
+              </w:rPr>
+            </w:pPr>
+            <w:r>
+              <w:rPr>
+                <w:rFonts w:asciiTheme="majorHAnsi" w:hAnsiTheme="majorHAnsi" w:cs="Arial"/>
+              </w:rPr>
+              <w:t xml:space="preserve">Cria um objeto Cliente com Endereço </w:t>
+            </w:r>
+            <w:r>
+              <w:rPr>
+                <w:rFonts w:asciiTheme="majorHAnsi" w:hAnsiTheme="majorHAnsi" w:cs="Arial"/>
+                <w:i/>
+              </w:rPr>
+              <w:t>“tttttttttttttttttttttttttttttttttttttttttt 3333333333333 tfffffffffffffffffffff ddddddddddddddddddddddddddddddddddddddd sssssssssssssssssssssssssssssssssssssssssssssss 333333333333333 ssssssssssssssssssssssssssssssssssss 44444444444444444444 dfdddfdfdfd</w:t>
+            </w:r>
+            <w:r>
+              <w:rPr>
+                <w:rFonts w:asciiTheme="majorHAnsi" w:hAnsiTheme="majorHAnsi" w:cs="Arial"/>
+                <w:i/>
+              </w:rPr>
+              <w:t>256</w:t>
+            </w:r>
+            <w:r>
+              <w:rPr>
+                <w:rFonts w:asciiTheme="majorHAnsi" w:hAnsiTheme="majorHAnsi" w:cs="Arial"/>
+                <w:i/>
+              </w:rPr>
+              <w:t>”</w:t>
+            </w:r>
+            <w:r>
+              <w:rPr>
+                <w:rFonts w:asciiTheme="majorHAnsi" w:hAnsiTheme="majorHAnsi" w:cs="Arial"/>
+              </w:rPr>
+              <w:t xml:space="preserve"> </w:t>
+            </w:r>
+            <w:r>
+              <w:rPr>
+                <w:rFonts w:asciiTheme="majorHAnsi" w:hAnsiTheme="majorHAnsi" w:cs="Arial"/>
+              </w:rPr>
+              <w:t xml:space="preserve">(sem aspas).  </w:t>
+            </w:r>
+            <w:r>
+              <w:rPr>
+                <w:rFonts w:asciiTheme="majorHAnsi" w:hAnsiTheme="majorHAnsi" w:cs="Arial"/>
+                <w:i/>
+              </w:rPr>
+              <w:t xml:space="preserve"> </w:t>
+            </w:r>
+            <w:r>
+              <w:rPr>
+                <w:rFonts w:asciiTheme="majorHAnsi" w:hAnsiTheme="majorHAnsi" w:cs="Arial"/>
+              </w:rPr>
+              <w:t>Demais parâmetros também com suas entradas válidas.</w:t>
+            </w:r>
+          </w:p>
+        </w:tc>
+      </w:tr>
+      <w:tr>
+        <w:tc>
+          <w:tcPr>
+            <w:cnfStyle w:val="001000000000" w:firstRow="0" w:lastRow="0" w:firstColumn="1" w:lastColumn="0" w:oddVBand="0" w:evenVBand="0" w:oddHBand="0" w:evenHBand="0" w:firstRowFirstColumn="0" w:firstRowLastColumn="0" w:lastRowFirstColumn="0" w:lastRowLastColumn="0"/>
+            <w:tcW w:w="1705" w:type="dxa"/>
+          </w:tcPr>
+          <w:p>
+            <w:pPr>
+              <w:rPr>
+                <w:rFonts w:asciiTheme="majorHAnsi" w:hAnsiTheme="majorHAnsi" w:cs="Arial"/>
+                <w:b w:val="0"/>
+              </w:rPr>
+            </w:pPr>
+            <w:r>
+              <w:rPr>
+                <w:rFonts w:asciiTheme="majorHAnsi" w:hAnsiTheme="majorHAnsi" w:cs="Arial"/>
+                <w:b w:val="0"/>
+              </w:rPr>
+              <w:t>Saída</w:t>
+            </w:r>
+          </w:p>
+        </w:tc>
+        <w:tc>
+          <w:tcPr>
+            <w:tcW w:w="7645" w:type="dxa"/>
+          </w:tcPr>
+          <w:p>
+            <w:pPr>
+              <w:cnfStyle w:val="000000000000" w:firstRow="0" w:lastRow="0" w:firstColumn="0" w:lastColumn="0" w:oddVBand="0" w:evenVBand="0" w:oddHBand="0" w:evenHBand="0" w:firstRowFirstColumn="0" w:firstRowLastColumn="0" w:lastRowFirstColumn="0" w:lastRowLastColumn="0"/>
+              <w:rPr>
+                <w:rFonts w:asciiTheme="majorHAnsi" w:hAnsiTheme="majorHAnsi" w:cs="Arial"/>
+              </w:rPr>
+            </w:pPr>
+            <w:r>
+              <w:rPr>
+                <w:rFonts w:asciiTheme="majorHAnsi" w:hAnsiTheme="majorHAnsi" w:cs="Arial"/>
+              </w:rPr>
+              <w:t>Objeto Cliente criado</w:t>
+            </w:r>
+          </w:p>
+        </w:tc>
+      </w:tr>
+      <w:tr>
+        <w:trPr>
+          <w:cnfStyle w:val="000000100000" w:firstRow="0" w:lastRow="0" w:firstColumn="0" w:lastColumn="0" w:oddVBand="0" w:evenVBand="0" w:oddHBand="1" w:evenHBand="0" w:firstRowFirstColumn="0" w:firstRowLastColumn="0" w:lastRowFirstColumn="0" w:lastRowLastColumn="0"/>
+        </w:trPr>
+        <w:tc>
+          <w:tcPr>
+            <w:cnfStyle w:val="001000000000" w:firstRow="0" w:lastRow="0" w:firstColumn="1" w:lastColumn="0" w:oddVBand="0" w:evenVBand="0" w:oddHBand="0" w:evenHBand="0" w:firstRowFirstColumn="0" w:firstRowLastColumn="0" w:lastRowFirstColumn="0" w:lastRowLastColumn="0"/>
+            <w:tcW w:w="1705" w:type="dxa"/>
+          </w:tcPr>
+          <w:p>
+            <w:pPr>
+              <w:rPr>
+                <w:rFonts w:asciiTheme="majorHAnsi" w:hAnsiTheme="majorHAnsi" w:cs="Arial"/>
+                <w:b w:val="0"/>
+              </w:rPr>
+            </w:pPr>
+            <w:r>
+              <w:rPr>
+                <w:rFonts w:asciiTheme="majorHAnsi" w:hAnsiTheme="majorHAnsi" w:cs="Arial"/>
+                <w:b w:val="0"/>
+              </w:rPr>
+              <w:t>Dependências</w:t>
+            </w:r>
+          </w:p>
+        </w:tc>
+        <w:tc>
+          <w:tcPr>
+            <w:tcW w:w="7645" w:type="dxa"/>
+          </w:tcPr>
+          <w:p>
+            <w:pPr>
+              <w:cnfStyle w:val="000000100000" w:firstRow="0" w:lastRow="0" w:firstColumn="0" w:lastColumn="0" w:oddVBand="0" w:evenVBand="0" w:oddHBand="1" w:evenHBand="0" w:firstRowFirstColumn="0" w:firstRowLastColumn="0" w:lastRowFirstColumn="0" w:lastRowLastColumn="0"/>
+              <w:rPr>
+                <w:rFonts w:asciiTheme="majorHAnsi" w:hAnsiTheme="majorHAnsi" w:cs="Arial"/>
+              </w:rPr>
+            </w:pPr>
+            <w:r>
+              <w:rPr>
+                <w:rFonts w:asciiTheme="majorHAnsi" w:hAnsiTheme="majorHAnsi" w:cs="Arial"/>
+              </w:rPr>
+              <w:t>setNome, setCpf, setEndereco, setTelefone, setEmail, setStatus</w:t>
+            </w:r>
+          </w:p>
+        </w:tc>
+      </w:tr>
+    </w:tbl>
+    <w:p>
+      <w:pPr>
+        <w:pStyle w:val="ListParagraph"/>
+        <w:ind w:left="792"/>
+        <w:rPr>
+          <w:rStyle w:val="Heading2Char"/>
+        </w:rPr>
+      </w:pPr>
+    </w:p>
+    <w:tbl>
+      <w:tblPr>
+        <w:tblStyle w:val="GridTable5Dark-Accent3"/>
+        <w:tblW w:w="0" w:type="auto"/>
+        <w:tblLook w:val="04A0" w:firstRow="1" w:lastRow="0" w:firstColumn="1" w:lastColumn="0" w:noHBand="0" w:noVBand="1"/>
+      </w:tblPr>
+      <w:tblGrid>
+        <w:gridCol w:w="1705"/>
+        <w:gridCol w:w="7645"/>
+      </w:tblGrid>
+      <w:tr>
+        <w:trPr>
+          <w:cnfStyle w:val="100000000000" w:firstRow="1" w:lastRow="0" w:firstColumn="0" w:lastColumn="0" w:oddVBand="0" w:evenVBand="0" w:oddHBand="0" w:evenHBand="0" w:firstRowFirstColumn="0" w:firstRowLastColumn="0" w:lastRowFirstColumn="0" w:lastRowLastColumn="0"/>
+        </w:trPr>
+        <w:tc>
+          <w:tcPr>
+            <w:cnfStyle w:val="001000000000" w:firstRow="0" w:lastRow="0" w:firstColumn="1" w:lastColumn="0" w:oddVBand="0" w:evenVBand="0" w:oddHBand="0" w:evenHBand="0" w:firstRowFirstColumn="0" w:firstRowLastColumn="0" w:lastRowFirstColumn="0" w:lastRowLastColumn="0"/>
+            <w:tcW w:w="9350" w:type="dxa"/>
+            <w:gridSpan w:val="2"/>
+          </w:tcPr>
+          <w:p>
+            <w:pPr>
+              <w:rPr>
+                <w:rFonts w:asciiTheme="majorHAnsi" w:hAnsiTheme="majorHAnsi" w:cs="Arial"/>
+                <w:sz w:val="24"/>
+                <w:szCs w:val="24"/>
+              </w:rPr>
+            </w:pPr>
+            <w:r>
+              <w:rPr>
+                <w:rFonts w:asciiTheme="majorHAnsi" w:hAnsiTheme="majorHAnsi" w:cs="Arial"/>
+              </w:rPr>
+              <w:br w:type="page"/>
+            </w:r>
+            <w:r>
+              <w:rPr>
+                <w:rFonts w:asciiTheme="majorHAnsi" w:hAnsiTheme="majorHAnsi" w:cs="Arial"/>
+                <w:sz w:val="24"/>
+                <w:szCs w:val="24"/>
+              </w:rPr>
+              <w:t xml:space="preserve">Caso de Teste </w:t>
+            </w:r>
+            <w:r>
+              <w:rPr>
+                <w:rFonts w:asciiTheme="majorHAnsi" w:hAnsiTheme="majorHAnsi" w:cs="Arial"/>
+                <w:sz w:val="24"/>
+                <w:szCs w:val="24"/>
+              </w:rPr>
+              <w:t>01-D</w:t>
+            </w:r>
+            <w:r>
+              <w:rPr>
+                <w:rFonts w:asciiTheme="majorHAnsi" w:hAnsiTheme="majorHAnsi" w:cs="Arial"/>
+                <w:sz w:val="24"/>
+                <w:szCs w:val="24"/>
+              </w:rPr>
+              <w:t>3</w:t>
+            </w:r>
+          </w:p>
+        </w:tc>
+      </w:tr>
+      <w:tr>
+        <w:trPr>
+          <w:cnfStyle w:val="000000100000" w:firstRow="0" w:lastRow="0" w:firstColumn="0" w:lastColumn="0" w:oddVBand="0" w:evenVBand="0" w:oddHBand="1" w:evenHBand="0" w:firstRowFirstColumn="0" w:firstRowLastColumn="0" w:lastRowFirstColumn="0" w:lastRowLastColumn="0"/>
+        </w:trPr>
+        <w:tc>
+          <w:tcPr>
+            <w:cnfStyle w:val="001000000000" w:firstRow="0" w:lastRow="0" w:firstColumn="1" w:lastColumn="0" w:oddVBand="0" w:evenVBand="0" w:oddHBand="0" w:evenHBand="0" w:firstRowFirstColumn="0" w:firstRowLastColumn="0" w:lastRowFirstColumn="0" w:lastRowLastColumn="0"/>
+            <w:tcW w:w="1705" w:type="dxa"/>
+          </w:tcPr>
+          <w:p>
+            <w:pPr>
+              <w:rPr>
+                <w:rFonts w:asciiTheme="majorHAnsi" w:hAnsiTheme="majorHAnsi" w:cs="Arial"/>
+                <w:b w:val="0"/>
+              </w:rPr>
+            </w:pPr>
+            <w:r>
+              <w:rPr>
+                <w:rFonts w:asciiTheme="majorHAnsi" w:hAnsiTheme="majorHAnsi" w:cs="Arial"/>
+                <w:b w:val="0"/>
+              </w:rPr>
+              <w:t>Descrição</w:t>
+            </w:r>
+          </w:p>
+        </w:tc>
+        <w:tc>
+          <w:tcPr>
+            <w:tcW w:w="7645" w:type="dxa"/>
+          </w:tcPr>
+          <w:p>
+            <w:pPr>
+              <w:cnfStyle w:val="000000100000" w:firstRow="0" w:lastRow="0" w:firstColumn="0" w:lastColumn="0" w:oddVBand="0" w:evenVBand="0" w:oddHBand="1" w:evenHBand="0" w:firstRowFirstColumn="0" w:firstRowLastColumn="0" w:lastRowFirstColumn="0" w:lastRowLastColumn="0"/>
+              <w:rPr>
+                <w:rFonts w:asciiTheme="majorHAnsi" w:hAnsiTheme="majorHAnsi" w:cs="Arial"/>
+              </w:rPr>
+            </w:pPr>
+            <w:r>
+              <w:rPr>
+                <w:rFonts w:asciiTheme="majorHAnsi" w:hAnsiTheme="majorHAnsi" w:cs="Arial"/>
+              </w:rPr>
+              <w:t>Verifica se o Endereço inserido é válido.</w:t>
+            </w:r>
+          </w:p>
+        </w:tc>
+      </w:tr>
+      <w:tr>
+        <w:tc>
+          <w:tcPr>
+            <w:cnfStyle w:val="001000000000" w:firstRow="0" w:lastRow="0" w:firstColumn="1" w:lastColumn="0" w:oddVBand="0" w:evenVBand="0" w:oddHBand="0" w:evenHBand="0" w:firstRowFirstColumn="0" w:firstRowLastColumn="0" w:lastRowFirstColumn="0" w:lastRowLastColumn="0"/>
+            <w:tcW w:w="1705" w:type="dxa"/>
+          </w:tcPr>
+          <w:p>
+            <w:pPr>
+              <w:rPr>
+                <w:rFonts w:asciiTheme="majorHAnsi" w:hAnsiTheme="majorHAnsi" w:cs="Arial"/>
+                <w:b w:val="0"/>
+              </w:rPr>
+            </w:pPr>
+            <w:r>
+              <w:rPr>
+                <w:rFonts w:asciiTheme="majorHAnsi" w:hAnsiTheme="majorHAnsi" w:cs="Arial"/>
+                <w:b w:val="0"/>
+              </w:rPr>
+              <w:t>Método(s)</w:t>
+            </w:r>
+          </w:p>
+        </w:tc>
+        <w:tc>
+          <w:tcPr>
+            <w:tcW w:w="7645" w:type="dxa"/>
+          </w:tcPr>
+          <w:p>
+            <w:pPr>
+              <w:cnfStyle w:val="000000000000" w:firstRow="0" w:lastRow="0" w:firstColumn="0" w:lastColumn="0" w:oddVBand="0" w:evenVBand="0" w:oddHBand="0" w:evenHBand="0" w:firstRowFirstColumn="0" w:firstRowLastColumn="0" w:lastRowFirstColumn="0" w:lastRowLastColumn="0"/>
+              <w:rPr>
+                <w:rFonts w:asciiTheme="majorHAnsi" w:hAnsiTheme="majorHAnsi" w:cs="Arial"/>
+                <w:sz w:val="20"/>
+                <w:szCs w:val="20"/>
+              </w:rPr>
+            </w:pPr>
+            <w:r>
+              <w:rPr>
+                <w:rFonts w:asciiTheme="majorHAnsi" w:hAnsiTheme="majorHAnsi" w:cs="Arial"/>
+                <w:sz w:val="20"/>
+                <w:szCs w:val="20"/>
+              </w:rPr>
+              <w:t>public Cliente(String nome, String cpf, String endereco, String telefone, String email, int status)</w:t>
+            </w:r>
+          </w:p>
+        </w:tc>
+      </w:tr>
+      <w:tr>
+        <w:trPr>
+          <w:cnfStyle w:val="000000100000" w:firstRow="0" w:lastRow="0" w:firstColumn="0" w:lastColumn="0" w:oddVBand="0" w:evenVBand="0" w:oddHBand="1" w:evenHBand="0" w:firstRowFirstColumn="0" w:firstRowLastColumn="0" w:lastRowFirstColumn="0" w:lastRowLastColumn="0"/>
+        </w:trPr>
+        <w:tc>
+          <w:tcPr>
+            <w:cnfStyle w:val="001000000000" w:firstRow="0" w:lastRow="0" w:firstColumn="1" w:lastColumn="0" w:oddVBand="0" w:evenVBand="0" w:oddHBand="0" w:evenHBand="0" w:firstRowFirstColumn="0" w:firstRowLastColumn="0" w:lastRowFirstColumn="0" w:lastRowLastColumn="0"/>
+            <w:tcW w:w="1705" w:type="dxa"/>
+          </w:tcPr>
+          <w:p>
+            <w:pPr>
+              <w:rPr>
+                <w:rFonts w:asciiTheme="majorHAnsi" w:hAnsiTheme="majorHAnsi" w:cs="Arial"/>
+                <w:b w:val="0"/>
+              </w:rPr>
+            </w:pPr>
+            <w:r>
+              <w:rPr>
+                <w:rFonts w:asciiTheme="majorHAnsi" w:hAnsiTheme="majorHAnsi" w:cs="Arial"/>
+                <w:b w:val="0"/>
+              </w:rPr>
+              <w:t>Entrada</w:t>
+            </w:r>
+          </w:p>
+        </w:tc>
+        <w:tc>
+          <w:tcPr>
+            <w:tcW w:w="7645" w:type="dxa"/>
+          </w:tcPr>
+          <w:p>
+            <w:pPr>
+              <w:cnfStyle w:val="000000100000" w:firstRow="0" w:lastRow="0" w:firstColumn="0" w:lastColumn="0" w:oddVBand="0" w:evenVBand="0" w:oddHBand="1" w:evenHBand="0" w:firstRowFirstColumn="0" w:firstRowLastColumn="0" w:lastRowFirstColumn="0" w:lastRowLastColumn="0"/>
+              <w:rPr>
+                <w:rFonts w:asciiTheme="majorHAnsi" w:hAnsiTheme="majorHAnsi" w:cs="Arial"/>
+              </w:rPr>
+            </w:pPr>
+            <w:r>
+              <w:rPr>
+                <w:rFonts w:asciiTheme="majorHAnsi" w:hAnsiTheme="majorHAnsi" w:cs="Arial"/>
+              </w:rPr>
+              <w:t xml:space="preserve">Cria um objeto Cliente com Endereço </w:t>
+            </w:r>
+            <w:r>
+              <w:rPr>
+                <w:rFonts w:asciiTheme="majorHAnsi" w:hAnsiTheme="majorHAnsi" w:cs="Arial"/>
+                <w:i/>
+              </w:rPr>
+              <w:t>“tttttttttttttttttttttttttttttttttttttttttt 3333333333333 tfffffffffffffffffffff ddddddddddddddddddddddddddddddddddddddd sssssssssssssssssssssssssssssssssssssssssssssss 333333333333333 ssssssssssssssssssssssssssssssssssss 44444444444444444444 d</w:t>
+            </w:r>
+            <w:r>
+              <w:rPr>
+                <w:rFonts w:asciiTheme="majorHAnsi" w:hAnsiTheme="majorHAnsi" w:cs="Arial"/>
+                <w:i/>
+              </w:rPr>
+              <w:t>fdddfdfdf</w:t>
+            </w:r>
+            <w:r>
+              <w:rPr>
+                <w:rFonts w:asciiTheme="majorHAnsi" w:hAnsiTheme="majorHAnsi" w:cs="Arial"/>
+                <w:i/>
+              </w:rPr>
+              <w:t>255</w:t>
+            </w:r>
+            <w:r>
+              <w:rPr>
+                <w:rFonts w:asciiTheme="majorHAnsi" w:hAnsiTheme="majorHAnsi" w:cs="Arial"/>
+                <w:i/>
+              </w:rPr>
+              <w:t>”</w:t>
+            </w:r>
+            <w:r>
+              <w:rPr>
+                <w:rFonts w:asciiTheme="majorHAnsi" w:hAnsiTheme="majorHAnsi" w:cs="Arial"/>
+              </w:rPr>
+              <w:t xml:space="preserve"> </w:t>
+            </w:r>
+            <w:r>
+              <w:rPr>
+                <w:rFonts w:asciiTheme="majorHAnsi" w:hAnsiTheme="majorHAnsi" w:cs="Arial"/>
+              </w:rPr>
+              <w:t xml:space="preserve">(sem aspas).  </w:t>
+            </w:r>
+            <w:r>
+              <w:rPr>
+                <w:rFonts w:asciiTheme="majorHAnsi" w:hAnsiTheme="majorHAnsi" w:cs="Arial"/>
+                <w:i/>
+              </w:rPr>
+              <w:t xml:space="preserve"> </w:t>
+            </w:r>
+            <w:r>
+              <w:rPr>
+                <w:rFonts w:asciiTheme="majorHAnsi" w:hAnsiTheme="majorHAnsi" w:cs="Arial"/>
+              </w:rPr>
+              <w:t>Demais parâmetros também com suas entradas válidas.</w:t>
+            </w:r>
+          </w:p>
+        </w:tc>
+      </w:tr>
+      <w:tr>
+        <w:tc>
+          <w:tcPr>
+            <w:cnfStyle w:val="001000000000" w:firstRow="0" w:lastRow="0" w:firstColumn="1" w:lastColumn="0" w:oddVBand="0" w:evenVBand="0" w:oddHBand="0" w:evenHBand="0" w:firstRowFirstColumn="0" w:firstRowLastColumn="0" w:lastRowFirstColumn="0" w:lastRowLastColumn="0"/>
+            <w:tcW w:w="1705" w:type="dxa"/>
+          </w:tcPr>
+          <w:p>
+            <w:pPr>
+              <w:rPr>
+                <w:rFonts w:asciiTheme="majorHAnsi" w:hAnsiTheme="majorHAnsi" w:cs="Arial"/>
+                <w:b w:val="0"/>
+              </w:rPr>
+            </w:pPr>
+            <w:r>
+              <w:rPr>
+                <w:rFonts w:asciiTheme="majorHAnsi" w:hAnsiTheme="majorHAnsi" w:cs="Arial"/>
+                <w:b w:val="0"/>
+              </w:rPr>
+              <w:t>Saída</w:t>
+            </w:r>
+          </w:p>
+        </w:tc>
+        <w:tc>
+          <w:tcPr>
+            <w:tcW w:w="7645" w:type="dxa"/>
+          </w:tcPr>
+          <w:p>
+            <w:pPr>
+              <w:cnfStyle w:val="000000000000" w:firstRow="0" w:lastRow="0" w:firstColumn="0" w:lastColumn="0" w:oddVBand="0" w:evenVBand="0" w:oddHBand="0" w:evenHBand="0" w:firstRowFirstColumn="0" w:firstRowLastColumn="0" w:lastRowFirstColumn="0" w:lastRowLastColumn="0"/>
+              <w:rPr>
+                <w:rFonts w:asciiTheme="majorHAnsi" w:hAnsiTheme="majorHAnsi" w:cs="Arial"/>
+              </w:rPr>
+            </w:pPr>
+            <w:r>
+              <w:rPr>
+                <w:rFonts w:asciiTheme="majorHAnsi" w:hAnsiTheme="majorHAnsi" w:cs="Arial"/>
+              </w:rPr>
+              <w:t>Objeto Cliente criado</w:t>
+            </w:r>
+          </w:p>
+        </w:tc>
+      </w:tr>
+      <w:tr>
+        <w:trPr>
+          <w:cnfStyle w:val="000000100000" w:firstRow="0" w:lastRow="0" w:firstColumn="0" w:lastColumn="0" w:oddVBand="0" w:evenVBand="0" w:oddHBand="1" w:evenHBand="0" w:firstRowFirstColumn="0" w:firstRowLastColumn="0" w:lastRowFirstColumn="0" w:lastRowLastColumn="0"/>
+        </w:trPr>
+        <w:tc>
+          <w:tcPr>
+            <w:cnfStyle w:val="001000000000" w:firstRow="0" w:lastRow="0" w:firstColumn="1" w:lastColumn="0" w:oddVBand="0" w:evenVBand="0" w:oddHBand="0" w:evenHBand="0" w:firstRowFirstColumn="0" w:firstRowLastColumn="0" w:lastRowFirstColumn="0" w:lastRowLastColumn="0"/>
+            <w:tcW w:w="1705" w:type="dxa"/>
+          </w:tcPr>
+          <w:p>
+            <w:pPr>
+              <w:rPr>
+                <w:rFonts w:asciiTheme="majorHAnsi" w:hAnsiTheme="majorHAnsi" w:cs="Arial"/>
+                <w:b w:val="0"/>
+              </w:rPr>
+            </w:pPr>
+            <w:r>
+              <w:rPr>
+                <w:rFonts w:asciiTheme="majorHAnsi" w:hAnsiTheme="majorHAnsi" w:cs="Arial"/>
+                <w:b w:val="0"/>
+              </w:rPr>
+              <w:t>Dependências</w:t>
+            </w:r>
+          </w:p>
+        </w:tc>
+        <w:tc>
+          <w:tcPr>
+            <w:tcW w:w="7645" w:type="dxa"/>
+          </w:tcPr>
+          <w:p>
+            <w:pPr>
+              <w:cnfStyle w:val="000000100000" w:firstRow="0" w:lastRow="0" w:firstColumn="0" w:lastColumn="0" w:oddVBand="0" w:evenVBand="0" w:oddHBand="1" w:evenHBand="0" w:firstRowFirstColumn="0" w:firstRowLastColumn="0" w:lastRowFirstColumn="0" w:lastRowLastColumn="0"/>
+              <w:rPr>
+                <w:rFonts w:asciiTheme="majorHAnsi" w:hAnsiTheme="majorHAnsi" w:cs="Arial"/>
+              </w:rPr>
+            </w:pPr>
+            <w:r>
+              <w:rPr>
+                <w:rFonts w:asciiTheme="majorHAnsi" w:hAnsiTheme="majorHAnsi" w:cs="Arial"/>
+              </w:rPr>
+              <w:t>setNome, setCpf, setEndereco, setTelefone, setEmail, setStatus</w:t>
+            </w:r>
+          </w:p>
+        </w:tc>
+      </w:tr>
+    </w:tbl>
+    <w:p>
+      <w:pPr>
+        <w:rPr>
+          <w:rStyle w:val="Heading2Char"/>
+        </w:rPr>
+      </w:pPr>
+    </w:p>
+    <w:tbl>
+      <w:tblPr>
+        <w:tblStyle w:val="GridTable5Dark-Accent3"/>
+        <w:tblW w:w="0" w:type="auto"/>
+        <w:tblLook w:val="04A0" w:firstRow="1" w:lastRow="0" w:firstColumn="1" w:lastColumn="0" w:noHBand="0" w:noVBand="1"/>
+      </w:tblPr>
+      <w:tblGrid>
+        <w:gridCol w:w="1705"/>
+        <w:gridCol w:w="7645"/>
+      </w:tblGrid>
+      <w:tr>
+        <w:trPr>
+          <w:cnfStyle w:val="100000000000" w:firstRow="1" w:lastRow="0" w:firstColumn="0" w:lastColumn="0" w:oddVBand="0" w:evenVBand="0" w:oddHBand="0" w:evenHBand="0" w:firstRowFirstColumn="0" w:firstRowLastColumn="0" w:lastRowFirstColumn="0" w:lastRowLastColumn="0"/>
+        </w:trPr>
+        <w:tc>
+          <w:tcPr>
+            <w:cnfStyle w:val="001000000000" w:firstRow="0" w:lastRow="0" w:firstColumn="1" w:lastColumn="0" w:oddVBand="0" w:evenVBand="0" w:oddHBand="0" w:evenHBand="0" w:firstRowFirstColumn="0" w:firstRowLastColumn="0" w:lastRowFirstColumn="0" w:lastRowLastColumn="0"/>
+            <w:tcW w:w="9350" w:type="dxa"/>
+            <w:gridSpan w:val="2"/>
+          </w:tcPr>
+          <w:p>
+            <w:pPr>
+              <w:rPr>
+                <w:rFonts w:asciiTheme="majorHAnsi" w:hAnsiTheme="majorHAnsi" w:cs="Arial"/>
+                <w:sz w:val="24"/>
+                <w:szCs w:val="24"/>
+              </w:rPr>
+            </w:pPr>
+            <w:r>
+              <w:rPr>
+                <w:rFonts w:asciiTheme="majorHAnsi" w:hAnsiTheme="majorHAnsi" w:cs="Arial"/>
+              </w:rPr>
+              <w:br w:type="page"/>
+            </w:r>
+            <w:r>
+              <w:rPr>
+                <w:rFonts w:asciiTheme="majorHAnsi" w:hAnsiTheme="majorHAnsi" w:cs="Arial"/>
+                <w:sz w:val="24"/>
+                <w:szCs w:val="24"/>
+              </w:rPr>
+              <w:t xml:space="preserve">Caso de Teste </w:t>
+            </w:r>
+            <w:r>
+              <w:rPr>
+                <w:rFonts w:asciiTheme="majorHAnsi" w:hAnsiTheme="majorHAnsi" w:cs="Arial"/>
+                <w:sz w:val="24"/>
+                <w:szCs w:val="24"/>
+              </w:rPr>
+              <w:t>01-E</w:t>
+            </w:r>
+            <w:r>
+              <w:rPr>
+                <w:rFonts w:asciiTheme="majorHAnsi" w:hAnsiTheme="majorHAnsi" w:cs="Arial"/>
+                <w:sz w:val="24"/>
+                <w:szCs w:val="24"/>
+              </w:rPr>
+              <w:t>3</w:t>
+            </w:r>
+          </w:p>
+        </w:tc>
+      </w:tr>
+      <w:tr>
+        <w:trPr>
+          <w:cnfStyle w:val="000000100000" w:firstRow="0" w:lastRow="0" w:firstColumn="0" w:lastColumn="0" w:oddVBand="0" w:evenVBand="0" w:oddHBand="1" w:evenHBand="0" w:firstRowFirstColumn="0" w:firstRowLastColumn="0" w:lastRowFirstColumn="0" w:lastRowLastColumn="0"/>
+        </w:trPr>
+        <w:tc>
+          <w:tcPr>
+            <w:cnfStyle w:val="001000000000" w:firstRow="0" w:lastRow="0" w:firstColumn="1" w:lastColumn="0" w:oddVBand="0" w:evenVBand="0" w:oddHBand="0" w:evenHBand="0" w:firstRowFirstColumn="0" w:firstRowLastColumn="0" w:lastRowFirstColumn="0" w:lastRowLastColumn="0"/>
+            <w:tcW w:w="1705" w:type="dxa"/>
+          </w:tcPr>
+          <w:p>
+            <w:pPr>
+              <w:rPr>
+                <w:rFonts w:asciiTheme="majorHAnsi" w:hAnsiTheme="majorHAnsi" w:cs="Arial"/>
+                <w:b w:val="0"/>
+              </w:rPr>
+            </w:pPr>
+            <w:r>
+              <w:rPr>
+                <w:rFonts w:asciiTheme="majorHAnsi" w:hAnsiTheme="majorHAnsi" w:cs="Arial"/>
+                <w:b w:val="0"/>
+              </w:rPr>
+              <w:t>Descrição</w:t>
+            </w:r>
+          </w:p>
+        </w:tc>
+        <w:tc>
+          <w:tcPr>
+            <w:tcW w:w="7645" w:type="dxa"/>
+          </w:tcPr>
+          <w:p>
+            <w:pPr>
+              <w:cnfStyle w:val="000000100000" w:firstRow="0" w:lastRow="0" w:firstColumn="0" w:lastColumn="0" w:oddVBand="0" w:evenVBand="0" w:oddHBand="1" w:evenHBand="0" w:firstRowFirstColumn="0" w:firstRowLastColumn="0" w:lastRowFirstColumn="0" w:lastRowLastColumn="0"/>
+              <w:rPr>
+                <w:rFonts w:asciiTheme="majorHAnsi" w:hAnsiTheme="majorHAnsi" w:cs="Arial"/>
+              </w:rPr>
+            </w:pPr>
+            <w:r>
+              <w:rPr>
+                <w:rFonts w:asciiTheme="majorHAnsi" w:hAnsiTheme="majorHAnsi" w:cs="Arial"/>
+              </w:rPr>
+              <w:t>Verifica se o Endereço inserido é válido.</w:t>
+            </w:r>
+          </w:p>
+        </w:tc>
+      </w:tr>
+      <w:tr>
+        <w:tc>
+          <w:tcPr>
+            <w:cnfStyle w:val="001000000000" w:firstRow="0" w:lastRow="0" w:firstColumn="1" w:lastColumn="0" w:oddVBand="0" w:evenVBand="0" w:oddHBand="0" w:evenHBand="0" w:firstRowFirstColumn="0" w:firstRowLastColumn="0" w:lastRowFirstColumn="0" w:lastRowLastColumn="0"/>
+            <w:tcW w:w="1705" w:type="dxa"/>
+          </w:tcPr>
+          <w:p>
+            <w:pPr>
+              <w:rPr>
+                <w:rFonts w:asciiTheme="majorHAnsi" w:hAnsiTheme="majorHAnsi" w:cs="Arial"/>
+                <w:b w:val="0"/>
+              </w:rPr>
+            </w:pPr>
+            <w:r>
+              <w:rPr>
+                <w:rFonts w:asciiTheme="majorHAnsi" w:hAnsiTheme="majorHAnsi" w:cs="Arial"/>
+                <w:b w:val="0"/>
+              </w:rPr>
+              <w:t>Método(s)</w:t>
+            </w:r>
+          </w:p>
+        </w:tc>
+        <w:tc>
+          <w:tcPr>
+            <w:tcW w:w="7645" w:type="dxa"/>
+          </w:tcPr>
+          <w:p>
+            <w:pPr>
+              <w:cnfStyle w:val="000000000000" w:firstRow="0" w:lastRow="0" w:firstColumn="0" w:lastColumn="0" w:oddVBand="0" w:evenVBand="0" w:oddHBand="0" w:evenHBand="0" w:firstRowFirstColumn="0" w:firstRowLastColumn="0" w:lastRowFirstColumn="0" w:lastRowLastColumn="0"/>
+              <w:rPr>
+                <w:rFonts w:asciiTheme="majorHAnsi" w:hAnsiTheme="majorHAnsi" w:cs="Arial"/>
+                <w:sz w:val="20"/>
+                <w:szCs w:val="20"/>
+              </w:rPr>
+            </w:pPr>
+            <w:r>
+              <w:rPr>
+                <w:rFonts w:asciiTheme="majorHAnsi" w:hAnsiTheme="majorHAnsi" w:cs="Arial"/>
+                <w:sz w:val="20"/>
+                <w:szCs w:val="20"/>
+              </w:rPr>
+              <w:t>public Cliente(String nome, String cpf, String endereco, String telefone, String email, int status)</w:t>
+            </w:r>
+          </w:p>
+        </w:tc>
+      </w:tr>
+      <w:tr>
+        <w:trPr>
+          <w:cnfStyle w:val="000000100000" w:firstRow="0" w:lastRow="0" w:firstColumn="0" w:lastColumn="0" w:oddVBand="0" w:evenVBand="0" w:oddHBand="1" w:evenHBand="0" w:firstRowFirstColumn="0" w:firstRowLastColumn="0" w:lastRowFirstColumn="0" w:lastRowLastColumn="0"/>
+        </w:trPr>
+        <w:tc>
+          <w:tcPr>
+            <w:cnfStyle w:val="001000000000" w:firstRow="0" w:lastRow="0" w:firstColumn="1" w:lastColumn="0" w:oddVBand="0" w:evenVBand="0" w:oddHBand="0" w:evenHBand="0" w:firstRowFirstColumn="0" w:firstRowLastColumn="0" w:lastRowFirstColumn="0" w:lastRowLastColumn="0"/>
+            <w:tcW w:w="1705" w:type="dxa"/>
+          </w:tcPr>
+          <w:p>
+            <w:pPr>
+              <w:rPr>
+                <w:rFonts w:asciiTheme="majorHAnsi" w:hAnsiTheme="majorHAnsi" w:cs="Arial"/>
+                <w:b w:val="0"/>
+              </w:rPr>
+            </w:pPr>
+            <w:r>
+              <w:rPr>
+                <w:rFonts w:asciiTheme="majorHAnsi" w:hAnsiTheme="majorHAnsi" w:cs="Arial"/>
+                <w:b w:val="0"/>
+              </w:rPr>
+              <w:t>Entrada</w:t>
+            </w:r>
+          </w:p>
+        </w:tc>
+        <w:tc>
+          <w:tcPr>
+            <w:tcW w:w="7645" w:type="dxa"/>
+          </w:tcPr>
+          <w:p>
+            <w:pPr>
+              <w:cnfStyle w:val="000000100000" w:firstRow="0" w:lastRow="0" w:firstColumn="0" w:lastColumn="0" w:oddVBand="0" w:evenVBand="0" w:oddHBand="1" w:evenHBand="0" w:firstRowFirstColumn="0" w:firstRowLastColumn="0" w:lastRowFirstColumn="0" w:lastRowLastColumn="0"/>
+              <w:rPr>
+                <w:rFonts w:asciiTheme="majorHAnsi" w:hAnsiTheme="majorHAnsi" w:cs="Arial"/>
+              </w:rPr>
+            </w:pPr>
+            <w:r>
+              <w:rPr>
+                <w:rFonts w:asciiTheme="majorHAnsi" w:hAnsiTheme="majorHAnsi" w:cs="Arial"/>
+              </w:rPr>
+              <w:t>Cria um objeto Cliente com Endereço “R</w:t>
+            </w:r>
+            <w:r>
+              <w:rPr>
+                <w:rFonts w:asciiTheme="majorHAnsi" w:hAnsiTheme="majorHAnsi" w:cs="Arial"/>
+              </w:rPr>
+              <w:t>u</w:t>
+            </w:r>
+            <w:r>
+              <w:rPr>
+                <w:rFonts w:asciiTheme="majorHAnsi" w:hAnsiTheme="majorHAnsi" w:cs="Arial"/>
+              </w:rPr>
+              <w:t>”</w:t>
+            </w:r>
+            <w:r>
+              <w:rPr>
+                <w:rFonts w:asciiTheme="majorHAnsi" w:hAnsiTheme="majorHAnsi" w:cs="Arial"/>
+              </w:rPr>
+              <w:t xml:space="preserve"> </w:t>
+            </w:r>
+            <w:r>
+              <w:rPr>
+                <w:rFonts w:asciiTheme="majorHAnsi" w:hAnsiTheme="majorHAnsi" w:cs="Arial"/>
+              </w:rPr>
+              <w:t xml:space="preserve">(sem aspas).  </w:t>
+            </w:r>
+            <w:r>
+              <w:rPr>
+                <w:rFonts w:asciiTheme="majorHAnsi" w:hAnsiTheme="majorHAnsi" w:cs="Arial"/>
+              </w:rPr>
+              <w:t xml:space="preserve"> Demais parâmetros também com suas entradas válidas.</w:t>
+            </w:r>
+          </w:p>
+        </w:tc>
+      </w:tr>
+      <w:tr>
+        <w:tc>
+          <w:tcPr>
+            <w:cnfStyle w:val="001000000000" w:firstRow="0" w:lastRow="0" w:firstColumn="1" w:lastColumn="0" w:oddVBand="0" w:evenVBand="0" w:oddHBand="0" w:evenHBand="0" w:firstRowFirstColumn="0" w:firstRowLastColumn="0" w:lastRowFirstColumn="0" w:lastRowLastColumn="0"/>
+            <w:tcW w:w="1705" w:type="dxa"/>
+          </w:tcPr>
+          <w:p>
+            <w:pPr>
+              <w:rPr>
+                <w:rFonts w:asciiTheme="majorHAnsi" w:hAnsiTheme="majorHAnsi" w:cs="Arial"/>
+                <w:b w:val="0"/>
+              </w:rPr>
+            </w:pPr>
+            <w:r>
+              <w:rPr>
+                <w:rFonts w:asciiTheme="majorHAnsi" w:hAnsiTheme="majorHAnsi" w:cs="Arial"/>
+                <w:b w:val="0"/>
+              </w:rPr>
+              <w:t>Saída</w:t>
+            </w:r>
+          </w:p>
+        </w:tc>
+        <w:tc>
+          <w:tcPr>
+            <w:tcW w:w="7645" w:type="dxa"/>
+          </w:tcPr>
+          <w:p>
+            <w:pPr>
+              <w:cnfStyle w:val="000000000000" w:firstRow="0" w:lastRow="0" w:firstColumn="0" w:lastColumn="0" w:oddVBand="0" w:evenVBand="0" w:oddHBand="0" w:evenHBand="0" w:firstRowFirstColumn="0" w:firstRowLastColumn="0" w:lastRowFirstColumn="0" w:lastRowLastColumn="0"/>
+              <w:rPr>
+                <w:rFonts w:asciiTheme="majorHAnsi" w:hAnsiTheme="majorHAnsi" w:cs="Arial"/>
+              </w:rPr>
+            </w:pPr>
+            <w:r>
+              <w:rPr>
+                <w:rFonts w:asciiTheme="majorHAnsi" w:hAnsiTheme="majorHAnsi" w:cs="Arial"/>
+              </w:rPr>
+              <w:t>Objeto Cliente criado</w:t>
+            </w:r>
+          </w:p>
+        </w:tc>
+      </w:tr>
+      <w:tr>
+        <w:trPr>
+          <w:cnfStyle w:val="000000100000" w:firstRow="0" w:lastRow="0" w:firstColumn="0" w:lastColumn="0" w:oddVBand="0" w:evenVBand="0" w:oddHBand="1" w:evenHBand="0" w:firstRowFirstColumn="0" w:firstRowLastColumn="0" w:lastRowFirstColumn="0" w:lastRowLastColumn="0"/>
+        </w:trPr>
+        <w:tc>
+          <w:tcPr>
+            <w:cnfStyle w:val="001000000000" w:firstRow="0" w:lastRow="0" w:firstColumn="1" w:lastColumn="0" w:oddVBand="0" w:evenVBand="0" w:oddHBand="0" w:evenHBand="0" w:firstRowFirstColumn="0" w:firstRowLastColumn="0" w:lastRowFirstColumn="0" w:lastRowLastColumn="0"/>
+            <w:tcW w:w="1705" w:type="dxa"/>
+          </w:tcPr>
+          <w:p>
+            <w:pPr>
+              <w:rPr>
+                <w:rFonts w:asciiTheme="majorHAnsi" w:hAnsiTheme="majorHAnsi" w:cs="Arial"/>
+                <w:b w:val="0"/>
+              </w:rPr>
+            </w:pPr>
+            <w:r>
+              <w:rPr>
+                <w:rFonts w:asciiTheme="majorHAnsi" w:hAnsiTheme="majorHAnsi" w:cs="Arial"/>
+                <w:b w:val="0"/>
+              </w:rPr>
+              <w:t>Dependências</w:t>
+            </w:r>
+          </w:p>
+        </w:tc>
+        <w:tc>
+          <w:tcPr>
+            <w:tcW w:w="7645" w:type="dxa"/>
+          </w:tcPr>
+          <w:p>
+            <w:pPr>
+              <w:cnfStyle w:val="000000100000" w:firstRow="0" w:lastRow="0" w:firstColumn="0" w:lastColumn="0" w:oddVBand="0" w:evenVBand="0" w:oddHBand="1" w:evenHBand="0" w:firstRowFirstColumn="0" w:firstRowLastColumn="0" w:lastRowFirstColumn="0" w:lastRowLastColumn="0"/>
+              <w:rPr>
+                <w:rFonts w:asciiTheme="majorHAnsi" w:hAnsiTheme="majorHAnsi" w:cs="Arial"/>
+              </w:rPr>
+            </w:pPr>
+            <w:r>
+              <w:rPr>
+                <w:rFonts w:asciiTheme="majorHAnsi" w:hAnsiTheme="majorHAnsi" w:cs="Arial"/>
+              </w:rPr>
+              <w:t>setNome, setCpf, setEndereco, setTelefone, setEmail, setStatus</w:t>
+            </w:r>
+          </w:p>
+        </w:tc>
+      </w:tr>
+    </w:tbl>
+    <w:p>
+      <w:pPr>
+        <w:rPr>
+          <w:rStyle w:val="Heading2Char"/>
+        </w:rPr>
+      </w:pPr>
+    </w:p>
+    <w:tbl>
+      <w:tblPr>
+        <w:tblStyle w:val="GridTable5Dark-Accent3"/>
+        <w:tblW w:w="0" w:type="auto"/>
+        <w:tblLook w:val="04A0" w:firstRow="1" w:lastRow="0" w:firstColumn="1" w:lastColumn="0" w:noHBand="0" w:noVBand="1"/>
+      </w:tblPr>
+      <w:tblGrid>
+        <w:gridCol w:w="1705"/>
+        <w:gridCol w:w="7645"/>
+      </w:tblGrid>
+      <w:tr>
+        <w:trPr>
+          <w:cnfStyle w:val="100000000000" w:firstRow="1" w:lastRow="0" w:firstColumn="0" w:lastColumn="0" w:oddVBand="0" w:evenVBand="0" w:oddHBand="0" w:evenHBand="0" w:firstRowFirstColumn="0" w:firstRowLastColumn="0" w:lastRowFirstColumn="0" w:lastRowLastColumn="0"/>
+        </w:trPr>
+        <w:tc>
+          <w:tcPr>
+            <w:cnfStyle w:val="001000000000" w:firstRow="0" w:lastRow="0" w:firstColumn="1" w:lastColumn="0" w:oddVBand="0" w:evenVBand="0" w:oddHBand="0" w:evenHBand="0" w:firstRowFirstColumn="0" w:firstRowLastColumn="0" w:lastRowFirstColumn="0" w:lastRowLastColumn="0"/>
+            <w:tcW w:w="9350" w:type="dxa"/>
+            <w:gridSpan w:val="2"/>
+          </w:tcPr>
+          <w:p>
+            <w:pPr>
+              <w:rPr>
+                <w:rFonts w:asciiTheme="majorHAnsi" w:hAnsiTheme="majorHAnsi" w:cs="Arial"/>
+                <w:sz w:val="24"/>
+                <w:szCs w:val="24"/>
+              </w:rPr>
+            </w:pPr>
+            <w:r>
+              <w:rPr>
+                <w:rFonts w:asciiTheme="majorHAnsi" w:hAnsiTheme="majorHAnsi" w:cs="Arial"/>
+              </w:rPr>
+              <w:lastRenderedPageBreak/>
+              <w:br w:type="page"/>
+            </w:r>
+            <w:r>
+              <w:rPr>
+                <w:rFonts w:asciiTheme="majorHAnsi" w:hAnsiTheme="majorHAnsi" w:cs="Arial"/>
+                <w:sz w:val="24"/>
+                <w:szCs w:val="24"/>
+              </w:rPr>
+              <w:t xml:space="preserve">Caso de Teste </w:t>
+            </w:r>
+            <w:r>
+              <w:rPr>
+                <w:rFonts w:asciiTheme="majorHAnsi" w:hAnsiTheme="majorHAnsi" w:cs="Arial"/>
+                <w:sz w:val="24"/>
+                <w:szCs w:val="24"/>
+              </w:rPr>
+              <w:t>01-InvA</w:t>
+            </w:r>
+            <w:r>
+              <w:rPr>
+                <w:rFonts w:asciiTheme="majorHAnsi" w:hAnsiTheme="majorHAnsi" w:cs="Arial"/>
+                <w:sz w:val="24"/>
+                <w:szCs w:val="24"/>
+              </w:rPr>
+              <w:t>3</w:t>
+            </w:r>
+          </w:p>
+        </w:tc>
+      </w:tr>
+      <w:tr>
+        <w:trPr>
+          <w:cnfStyle w:val="000000100000" w:firstRow="0" w:lastRow="0" w:firstColumn="0" w:lastColumn="0" w:oddVBand="0" w:evenVBand="0" w:oddHBand="1" w:evenHBand="0" w:firstRowFirstColumn="0" w:firstRowLastColumn="0" w:lastRowFirstColumn="0" w:lastRowLastColumn="0"/>
+        </w:trPr>
+        <w:tc>
+          <w:tcPr>
+            <w:cnfStyle w:val="001000000000" w:firstRow="0" w:lastRow="0" w:firstColumn="1" w:lastColumn="0" w:oddVBand="0" w:evenVBand="0" w:oddHBand="0" w:evenHBand="0" w:firstRowFirstColumn="0" w:firstRowLastColumn="0" w:lastRowFirstColumn="0" w:lastRowLastColumn="0"/>
+            <w:tcW w:w="1705" w:type="dxa"/>
+          </w:tcPr>
+          <w:p>
+            <w:pPr>
+              <w:rPr>
+                <w:rFonts w:asciiTheme="majorHAnsi" w:hAnsiTheme="majorHAnsi" w:cs="Arial"/>
+                <w:b w:val="0"/>
+              </w:rPr>
+            </w:pPr>
+            <w:r>
+              <w:rPr>
+                <w:rFonts w:asciiTheme="majorHAnsi" w:hAnsiTheme="majorHAnsi" w:cs="Arial"/>
+                <w:b w:val="0"/>
+              </w:rPr>
+              <w:t>Descrição</w:t>
+            </w:r>
+          </w:p>
+        </w:tc>
+        <w:tc>
+          <w:tcPr>
+            <w:tcW w:w="7645" w:type="dxa"/>
+          </w:tcPr>
+          <w:p>
+            <w:pPr>
+              <w:cnfStyle w:val="000000100000" w:firstRow="0" w:lastRow="0" w:firstColumn="0" w:lastColumn="0" w:oddVBand="0" w:evenVBand="0" w:oddHBand="1" w:evenHBand="0" w:firstRowFirstColumn="0" w:firstRowLastColumn="0" w:lastRowFirstColumn="0" w:lastRowLastColumn="0"/>
+              <w:rPr>
+                <w:rFonts w:asciiTheme="majorHAnsi" w:hAnsiTheme="majorHAnsi" w:cs="Arial"/>
+              </w:rPr>
+            </w:pPr>
+            <w:r>
+              <w:rPr>
+                <w:rFonts w:asciiTheme="majorHAnsi" w:hAnsiTheme="majorHAnsi" w:cs="Arial"/>
+              </w:rPr>
+              <w:t>Verifica se o Endereço inserido é válido.</w:t>
+            </w:r>
+          </w:p>
+        </w:tc>
+      </w:tr>
+      <w:tr>
+        <w:tc>
+          <w:tcPr>
+            <w:cnfStyle w:val="001000000000" w:firstRow="0" w:lastRow="0" w:firstColumn="1" w:lastColumn="0" w:oddVBand="0" w:evenVBand="0" w:oddHBand="0" w:evenHBand="0" w:firstRowFirstColumn="0" w:firstRowLastColumn="0" w:lastRowFirstColumn="0" w:lastRowLastColumn="0"/>
+            <w:tcW w:w="1705" w:type="dxa"/>
+          </w:tcPr>
+          <w:p>
+            <w:pPr>
+              <w:rPr>
+                <w:rFonts w:asciiTheme="majorHAnsi" w:hAnsiTheme="majorHAnsi" w:cs="Arial"/>
+                <w:b w:val="0"/>
+              </w:rPr>
+            </w:pPr>
+            <w:r>
+              <w:rPr>
+                <w:rFonts w:asciiTheme="majorHAnsi" w:hAnsiTheme="majorHAnsi" w:cs="Arial"/>
+                <w:b w:val="0"/>
+              </w:rPr>
+              <w:t>Método(s)</w:t>
+            </w:r>
+          </w:p>
+        </w:tc>
+        <w:tc>
+          <w:tcPr>
+            <w:tcW w:w="7645" w:type="dxa"/>
+          </w:tcPr>
+          <w:p>
+            <w:pPr>
+              <w:cnfStyle w:val="000000000000" w:firstRow="0" w:lastRow="0" w:firstColumn="0" w:lastColumn="0" w:oddVBand="0" w:evenVBand="0" w:oddHBand="0" w:evenHBand="0" w:firstRowFirstColumn="0" w:firstRowLastColumn="0" w:lastRowFirstColumn="0" w:lastRowLastColumn="0"/>
+              <w:rPr>
+                <w:rFonts w:asciiTheme="majorHAnsi" w:hAnsiTheme="majorHAnsi" w:cs="Arial"/>
+                <w:sz w:val="20"/>
+                <w:szCs w:val="20"/>
+              </w:rPr>
+            </w:pPr>
+            <w:r>
+              <w:rPr>
+                <w:rFonts w:asciiTheme="majorHAnsi" w:hAnsiTheme="majorHAnsi" w:cs="Arial"/>
+                <w:sz w:val="20"/>
+                <w:szCs w:val="20"/>
+              </w:rPr>
+              <w:t>public Cliente(String nome, String cpf, String endereco, String telefone, String email, int status)</w:t>
+            </w:r>
+          </w:p>
+        </w:tc>
+      </w:tr>
+      <w:tr>
+        <w:trPr>
+          <w:cnfStyle w:val="000000100000" w:firstRow="0" w:lastRow="0" w:firstColumn="0" w:lastColumn="0" w:oddVBand="0" w:evenVBand="0" w:oddHBand="1" w:evenHBand="0" w:firstRowFirstColumn="0" w:firstRowLastColumn="0" w:lastRowFirstColumn="0" w:lastRowLastColumn="0"/>
+        </w:trPr>
+        <w:tc>
+          <w:tcPr>
+            <w:cnfStyle w:val="001000000000" w:firstRow="0" w:lastRow="0" w:firstColumn="1" w:lastColumn="0" w:oddVBand="0" w:evenVBand="0" w:oddHBand="0" w:evenHBand="0" w:firstRowFirstColumn="0" w:firstRowLastColumn="0" w:lastRowFirstColumn="0" w:lastRowLastColumn="0"/>
+            <w:tcW w:w="1705" w:type="dxa"/>
+          </w:tcPr>
+          <w:p>
+            <w:pPr>
+              <w:rPr>
+                <w:rFonts w:asciiTheme="majorHAnsi" w:hAnsiTheme="majorHAnsi" w:cs="Arial"/>
+                <w:b w:val="0"/>
+              </w:rPr>
+            </w:pPr>
+            <w:r>
+              <w:rPr>
+                <w:rFonts w:asciiTheme="majorHAnsi" w:hAnsiTheme="majorHAnsi" w:cs="Arial"/>
+                <w:b w:val="0"/>
+              </w:rPr>
+              <w:t>Entrada</w:t>
+            </w:r>
+          </w:p>
+        </w:tc>
+        <w:tc>
+          <w:tcPr>
+            <w:tcW w:w="7645" w:type="dxa"/>
+          </w:tcPr>
+          <w:p>
+            <w:pPr>
+              <w:cnfStyle w:val="000000100000" w:firstRow="0" w:lastRow="0" w:firstColumn="0" w:lastColumn="0" w:oddVBand="0" w:evenVBand="0" w:oddHBand="1" w:evenHBand="0" w:firstRowFirstColumn="0" w:firstRowLastColumn="0" w:lastRowFirstColumn="0" w:lastRowLastColumn="0"/>
+              <w:rPr>
+                <w:rFonts w:asciiTheme="majorHAnsi" w:hAnsiTheme="majorHAnsi" w:cs="Arial"/>
+              </w:rPr>
+            </w:pPr>
+            <w:r>
+              <w:rPr>
+                <w:rFonts w:asciiTheme="majorHAnsi" w:hAnsiTheme="majorHAnsi" w:cs="Arial"/>
+              </w:rPr>
+              <w:t xml:space="preserve">Cria um objeto Cliente com Endereço </w:t>
+            </w:r>
+            <w:r>
+              <w:rPr>
+                <w:rFonts w:asciiTheme="majorHAnsi" w:hAnsiTheme="majorHAnsi" w:cs="Arial"/>
+                <w:i/>
+              </w:rPr>
+              <w:t>“tttttttttttttttttttttttttttttttttttttttttt 3333333333333 tfffffffffffffffffffff ddddddddddddddddddddddddddddddddddddddd sssssssssssssssssssssssssssssssssssssssssssssss 333333333333333 ssssssssssssssssssssssssssssssssssss 44444444444444444444 d</w:t>
+            </w:r>
+            <w:r>
+              <w:rPr>
+                <w:rFonts w:asciiTheme="majorHAnsi" w:hAnsiTheme="majorHAnsi" w:cs="Arial"/>
+                <w:i/>
+              </w:rPr>
+              <w:t>fdddfdfdfdf</w:t>
+            </w:r>
+            <w:r>
+              <w:rPr>
+                <w:rFonts w:asciiTheme="majorHAnsi" w:hAnsiTheme="majorHAnsi" w:cs="Arial"/>
+                <w:i/>
+              </w:rPr>
+              <w:t>257</w:t>
+            </w:r>
+            <w:r>
+              <w:rPr>
+                <w:rFonts w:asciiTheme="majorHAnsi" w:hAnsiTheme="majorHAnsi" w:cs="Arial"/>
+                <w:i/>
+              </w:rPr>
+              <w:t>”</w:t>
+            </w:r>
+            <w:r>
+              <w:rPr>
+                <w:rFonts w:asciiTheme="majorHAnsi" w:hAnsiTheme="majorHAnsi" w:cs="Arial"/>
+              </w:rPr>
+              <w:t xml:space="preserve"> </w:t>
+            </w:r>
+            <w:r>
+              <w:rPr>
+                <w:rFonts w:asciiTheme="majorHAnsi" w:hAnsiTheme="majorHAnsi" w:cs="Arial"/>
+              </w:rPr>
+              <w:t xml:space="preserve">(sem aspas).  </w:t>
+            </w:r>
+            <w:r>
+              <w:rPr>
+                <w:rFonts w:asciiTheme="majorHAnsi" w:hAnsiTheme="majorHAnsi" w:cs="Arial"/>
+              </w:rPr>
+              <w:t>Demais parâmetros também com suas entradas válidas.</w:t>
+            </w:r>
+          </w:p>
+        </w:tc>
+      </w:tr>
+      <w:tr>
+        <w:tc>
+          <w:tcPr>
+            <w:cnfStyle w:val="001000000000" w:firstRow="0" w:lastRow="0" w:firstColumn="1" w:lastColumn="0" w:oddVBand="0" w:evenVBand="0" w:oddHBand="0" w:evenHBand="0" w:firstRowFirstColumn="0" w:firstRowLastColumn="0" w:lastRowFirstColumn="0" w:lastRowLastColumn="0"/>
+            <w:tcW w:w="1705" w:type="dxa"/>
+          </w:tcPr>
+          <w:p>
+            <w:pPr>
+              <w:rPr>
+                <w:rFonts w:asciiTheme="majorHAnsi" w:hAnsiTheme="majorHAnsi" w:cs="Arial"/>
+                <w:b w:val="0"/>
+              </w:rPr>
+            </w:pPr>
+            <w:r>
+              <w:rPr>
+                <w:rFonts w:asciiTheme="majorHAnsi" w:hAnsiTheme="majorHAnsi" w:cs="Arial"/>
+                <w:b w:val="0"/>
+              </w:rPr>
+              <w:t>Saída</w:t>
+            </w:r>
+          </w:p>
+        </w:tc>
+        <w:tc>
+          <w:tcPr>
+            <w:tcW w:w="7645" w:type="dxa"/>
+          </w:tcPr>
+          <w:p>
+            <w:pPr>
+              <w:cnfStyle w:val="000000000000" w:firstRow="0" w:lastRow="0" w:firstColumn="0" w:lastColumn="0" w:oddVBand="0" w:evenVBand="0" w:oddHBand="0" w:evenHBand="0" w:firstRowFirstColumn="0" w:firstRowLastColumn="0" w:lastRowFirstColumn="0" w:lastRowLastColumn="0"/>
+              <w:rPr>
+                <w:rFonts w:asciiTheme="majorHAnsi" w:hAnsiTheme="majorHAnsi" w:cs="Arial"/>
+              </w:rPr>
+            </w:pPr>
+            <w:r>
+              <w:rPr>
+                <w:rFonts w:asciiTheme="majorHAnsi" w:hAnsiTheme="majorHAnsi" w:cs="Arial"/>
+              </w:rPr>
+              <w:t xml:space="preserve">RuntimeException de </w:t>
+            </w:r>
+            <w:r>
+              <w:rPr>
+                <w:rFonts w:asciiTheme="majorHAnsi" w:hAnsiTheme="majorHAnsi" w:cs="Arial"/>
+              </w:rPr>
+              <w:t>Endereço</w:t>
+            </w:r>
+            <w:r>
+              <w:rPr>
+                <w:rFonts w:asciiTheme="majorHAnsi" w:hAnsiTheme="majorHAnsi" w:cs="Arial"/>
+              </w:rPr>
+              <w:t xml:space="preserve"> inválido</w:t>
+            </w:r>
+          </w:p>
+        </w:tc>
+      </w:tr>
+      <w:tr>
+        <w:trPr>
+          <w:cnfStyle w:val="000000100000" w:firstRow="0" w:lastRow="0" w:firstColumn="0" w:lastColumn="0" w:oddVBand="0" w:evenVBand="0" w:oddHBand="1" w:evenHBand="0" w:firstRowFirstColumn="0" w:firstRowLastColumn="0" w:lastRowFirstColumn="0" w:lastRowLastColumn="0"/>
+        </w:trPr>
+        <w:tc>
+          <w:tcPr>
+            <w:cnfStyle w:val="001000000000" w:firstRow="0" w:lastRow="0" w:firstColumn="1" w:lastColumn="0" w:oddVBand="0" w:evenVBand="0" w:oddHBand="0" w:evenHBand="0" w:firstRowFirstColumn="0" w:firstRowLastColumn="0" w:lastRowFirstColumn="0" w:lastRowLastColumn="0"/>
+            <w:tcW w:w="1705" w:type="dxa"/>
+          </w:tcPr>
+          <w:p>
+            <w:pPr>
+              <w:rPr>
+                <w:rFonts w:asciiTheme="majorHAnsi" w:hAnsiTheme="majorHAnsi" w:cs="Arial"/>
+                <w:b w:val="0"/>
+              </w:rPr>
+            </w:pPr>
+            <w:r>
+              <w:rPr>
+                <w:rFonts w:asciiTheme="majorHAnsi" w:hAnsiTheme="majorHAnsi" w:cs="Arial"/>
+                <w:b w:val="0"/>
+              </w:rPr>
+              <w:t>Dependências</w:t>
+            </w:r>
+          </w:p>
+        </w:tc>
+        <w:tc>
+          <w:tcPr>
+            <w:tcW w:w="7645" w:type="dxa"/>
+          </w:tcPr>
+          <w:p>
+            <w:pPr>
+              <w:cnfStyle w:val="000000100000" w:firstRow="0" w:lastRow="0" w:firstColumn="0" w:lastColumn="0" w:oddVBand="0" w:evenVBand="0" w:oddHBand="1" w:evenHBand="0" w:firstRowFirstColumn="0" w:firstRowLastColumn="0" w:lastRowFirstColumn="0" w:lastRowLastColumn="0"/>
+              <w:rPr>
+                <w:rFonts w:asciiTheme="majorHAnsi" w:hAnsiTheme="majorHAnsi" w:cs="Arial"/>
+              </w:rPr>
+            </w:pPr>
+            <w:r>
+              <w:rPr>
+                <w:rFonts w:asciiTheme="majorHAnsi" w:hAnsiTheme="majorHAnsi" w:cs="Arial"/>
+              </w:rPr>
+              <w:t>setNome, setCpf, setEndereco, setTelefone, setEmail, setStatus</w:t>
+            </w:r>
+          </w:p>
+        </w:tc>
+      </w:tr>
+    </w:tbl>
+    <w:p>
+      <w:pPr>
+        <w:pStyle w:val="ListParagraph"/>
+        <w:ind w:left="792"/>
+        <w:rPr>
+          <w:rStyle w:val="Heading2Char"/>
+        </w:rPr>
+      </w:pPr>
+    </w:p>
+    <w:tbl>
+      <w:tblPr>
+        <w:tblStyle w:val="GridTable5Dark-Accent3"/>
+        <w:tblW w:w="0" w:type="auto"/>
+        <w:tblLook w:val="04A0" w:firstRow="1" w:lastRow="0" w:firstColumn="1" w:lastColumn="0" w:noHBand="0" w:noVBand="1"/>
+      </w:tblPr>
+      <w:tblGrid>
+        <w:gridCol w:w="1705"/>
+        <w:gridCol w:w="7645"/>
+      </w:tblGrid>
+      <w:tr>
+        <w:trPr>
+          <w:cnfStyle w:val="100000000000" w:firstRow="1" w:lastRow="0" w:firstColumn="0" w:lastColumn="0" w:oddVBand="0" w:evenVBand="0" w:oddHBand="0" w:evenHBand="0" w:firstRowFirstColumn="0" w:firstRowLastColumn="0" w:lastRowFirstColumn="0" w:lastRowLastColumn="0"/>
+        </w:trPr>
+        <w:tc>
+          <w:tcPr>
+            <w:cnfStyle w:val="001000000000" w:firstRow="0" w:lastRow="0" w:firstColumn="1" w:lastColumn="0" w:oddVBand="0" w:evenVBand="0" w:oddHBand="0" w:evenHBand="0" w:firstRowFirstColumn="0" w:firstRowLastColumn="0" w:lastRowFirstColumn="0" w:lastRowLastColumn="0"/>
+            <w:tcW w:w="9350" w:type="dxa"/>
+            <w:gridSpan w:val="2"/>
+          </w:tcPr>
+          <w:p>
+            <w:pPr>
+              <w:rPr>
+                <w:rFonts w:asciiTheme="majorHAnsi" w:hAnsiTheme="majorHAnsi" w:cs="Arial"/>
+                <w:sz w:val="24"/>
+                <w:szCs w:val="24"/>
+              </w:rPr>
+            </w:pPr>
+            <w:r>
+              <w:rPr>
+                <w:rFonts w:asciiTheme="majorHAnsi" w:hAnsiTheme="majorHAnsi" w:cs="Arial"/>
+              </w:rPr>
+              <w:br w:type="page"/>
+            </w:r>
+            <w:r>
+              <w:rPr>
+                <w:rFonts w:asciiTheme="majorHAnsi" w:hAnsiTheme="majorHAnsi" w:cs="Arial"/>
+                <w:sz w:val="24"/>
+                <w:szCs w:val="24"/>
+              </w:rPr>
+              <w:t xml:space="preserve">Caso de Teste </w:t>
+            </w:r>
+            <w:r>
+              <w:rPr>
+                <w:rFonts w:asciiTheme="majorHAnsi" w:hAnsiTheme="majorHAnsi" w:cs="Arial"/>
+                <w:sz w:val="24"/>
+                <w:szCs w:val="24"/>
+              </w:rPr>
+              <w:t>01-InvB</w:t>
+            </w:r>
+            <w:r>
+              <w:rPr>
+                <w:rFonts w:asciiTheme="majorHAnsi" w:hAnsiTheme="majorHAnsi" w:cs="Arial"/>
+                <w:sz w:val="24"/>
+                <w:szCs w:val="24"/>
+              </w:rPr>
+              <w:t>3</w:t>
+            </w:r>
+          </w:p>
+        </w:tc>
+      </w:tr>
+      <w:tr>
+        <w:trPr>
+          <w:cnfStyle w:val="000000100000" w:firstRow="0" w:lastRow="0" w:firstColumn="0" w:lastColumn="0" w:oddVBand="0" w:evenVBand="0" w:oddHBand="1" w:evenHBand="0" w:firstRowFirstColumn="0" w:firstRowLastColumn="0" w:lastRowFirstColumn="0" w:lastRowLastColumn="0"/>
+        </w:trPr>
+        <w:tc>
+          <w:tcPr>
+            <w:cnfStyle w:val="001000000000" w:firstRow="0" w:lastRow="0" w:firstColumn="1" w:lastColumn="0" w:oddVBand="0" w:evenVBand="0" w:oddHBand="0" w:evenHBand="0" w:firstRowFirstColumn="0" w:firstRowLastColumn="0" w:lastRowFirstColumn="0" w:lastRowLastColumn="0"/>
+            <w:tcW w:w="1705" w:type="dxa"/>
+          </w:tcPr>
+          <w:p>
+            <w:pPr>
+              <w:rPr>
+                <w:rFonts w:asciiTheme="majorHAnsi" w:hAnsiTheme="majorHAnsi" w:cs="Arial"/>
+                <w:b w:val="0"/>
+              </w:rPr>
+            </w:pPr>
+            <w:r>
+              <w:rPr>
+                <w:rFonts w:asciiTheme="majorHAnsi" w:hAnsiTheme="majorHAnsi" w:cs="Arial"/>
+                <w:b w:val="0"/>
+              </w:rPr>
+              <w:t>Descrição</w:t>
+            </w:r>
+          </w:p>
+        </w:tc>
+        <w:tc>
+          <w:tcPr>
+            <w:tcW w:w="7645" w:type="dxa"/>
+          </w:tcPr>
+          <w:p>
+            <w:pPr>
+              <w:cnfStyle w:val="000000100000" w:firstRow="0" w:lastRow="0" w:firstColumn="0" w:lastColumn="0" w:oddVBand="0" w:evenVBand="0" w:oddHBand="1" w:evenHBand="0" w:firstRowFirstColumn="0" w:firstRowLastColumn="0" w:lastRowFirstColumn="0" w:lastRowLastColumn="0"/>
+              <w:rPr>
+                <w:rFonts w:asciiTheme="majorHAnsi" w:hAnsiTheme="majorHAnsi" w:cs="Arial"/>
+              </w:rPr>
+            </w:pPr>
+            <w:r>
+              <w:rPr>
+                <w:rFonts w:asciiTheme="majorHAnsi" w:hAnsiTheme="majorHAnsi" w:cs="Arial"/>
+              </w:rPr>
+              <w:t>Verifica se o Endereço inserido é válido.</w:t>
+            </w:r>
+          </w:p>
+        </w:tc>
+      </w:tr>
+      <w:tr>
+        <w:tc>
+          <w:tcPr>
+            <w:cnfStyle w:val="001000000000" w:firstRow="0" w:lastRow="0" w:firstColumn="1" w:lastColumn="0" w:oddVBand="0" w:evenVBand="0" w:oddHBand="0" w:evenHBand="0" w:firstRowFirstColumn="0" w:firstRowLastColumn="0" w:lastRowFirstColumn="0" w:lastRowLastColumn="0"/>
+            <w:tcW w:w="1705" w:type="dxa"/>
+          </w:tcPr>
+          <w:p>
+            <w:pPr>
+              <w:rPr>
+                <w:rFonts w:asciiTheme="majorHAnsi" w:hAnsiTheme="majorHAnsi" w:cs="Arial"/>
+                <w:b w:val="0"/>
+              </w:rPr>
+            </w:pPr>
+            <w:r>
+              <w:rPr>
+                <w:rFonts w:asciiTheme="majorHAnsi" w:hAnsiTheme="majorHAnsi" w:cs="Arial"/>
+                <w:b w:val="0"/>
+              </w:rPr>
+              <w:t>Método(s)</w:t>
+            </w:r>
+          </w:p>
+        </w:tc>
+        <w:tc>
+          <w:tcPr>
+            <w:tcW w:w="7645" w:type="dxa"/>
+          </w:tcPr>
+          <w:p>
+            <w:pPr>
+              <w:cnfStyle w:val="000000000000" w:firstRow="0" w:lastRow="0" w:firstColumn="0" w:lastColumn="0" w:oddVBand="0" w:evenVBand="0" w:oddHBand="0" w:evenHBand="0" w:firstRowFirstColumn="0" w:firstRowLastColumn="0" w:lastRowFirstColumn="0" w:lastRowLastColumn="0"/>
+              <w:rPr>
+                <w:rFonts w:asciiTheme="majorHAnsi" w:hAnsiTheme="majorHAnsi" w:cs="Arial"/>
+                <w:sz w:val="20"/>
+                <w:szCs w:val="20"/>
+              </w:rPr>
+            </w:pPr>
+            <w:r>
+              <w:rPr>
+                <w:rFonts w:asciiTheme="majorHAnsi" w:hAnsiTheme="majorHAnsi" w:cs="Arial"/>
+                <w:sz w:val="20"/>
+                <w:szCs w:val="20"/>
+              </w:rPr>
+              <w:t>public Cliente(String nome, String cpf, String endereco, String telefone, String email, int status)</w:t>
+            </w:r>
+          </w:p>
+        </w:tc>
+      </w:tr>
+      <w:tr>
+        <w:trPr>
+          <w:cnfStyle w:val="000000100000" w:firstRow="0" w:lastRow="0" w:firstColumn="0" w:lastColumn="0" w:oddVBand="0" w:evenVBand="0" w:oddHBand="1" w:evenHBand="0" w:firstRowFirstColumn="0" w:firstRowLastColumn="0" w:lastRowFirstColumn="0" w:lastRowLastColumn="0"/>
+        </w:trPr>
+        <w:tc>
+          <w:tcPr>
+            <w:cnfStyle w:val="001000000000" w:firstRow="0" w:lastRow="0" w:firstColumn="1" w:lastColumn="0" w:oddVBand="0" w:evenVBand="0" w:oddHBand="0" w:evenHBand="0" w:firstRowFirstColumn="0" w:firstRowLastColumn="0" w:lastRowFirstColumn="0" w:lastRowLastColumn="0"/>
+            <w:tcW w:w="1705" w:type="dxa"/>
+          </w:tcPr>
+          <w:p>
+            <w:pPr>
+              <w:rPr>
+                <w:rFonts w:asciiTheme="majorHAnsi" w:hAnsiTheme="majorHAnsi" w:cs="Arial"/>
+                <w:b w:val="0"/>
+              </w:rPr>
+            </w:pPr>
+            <w:r>
+              <w:rPr>
+                <w:rFonts w:asciiTheme="majorHAnsi" w:hAnsiTheme="majorHAnsi" w:cs="Arial"/>
+                <w:b w:val="0"/>
+              </w:rPr>
+              <w:t>Entrada</w:t>
+            </w:r>
+          </w:p>
+        </w:tc>
+        <w:tc>
+          <w:tcPr>
+            <w:tcW w:w="7645" w:type="dxa"/>
+          </w:tcPr>
+          <w:p>
+            <w:pPr>
+              <w:cnfStyle w:val="000000100000" w:firstRow="0" w:lastRow="0" w:firstColumn="0" w:lastColumn="0" w:oddVBand="0" w:evenVBand="0" w:oddHBand="1" w:evenHBand="0" w:firstRowFirstColumn="0" w:firstRowLastColumn="0" w:lastRowFirstColumn="0" w:lastRowLastColumn="0"/>
+              <w:rPr>
+                <w:rFonts w:asciiTheme="majorHAnsi" w:hAnsiTheme="majorHAnsi" w:cs="Arial"/>
+              </w:rPr>
+            </w:pPr>
+            <w:r>
+              <w:rPr>
+                <w:rFonts w:asciiTheme="majorHAnsi" w:hAnsiTheme="majorHAnsi" w:cs="Arial"/>
+              </w:rPr>
+              <w:t xml:space="preserve">Cria um objeto Cliente com Endereço </w:t>
+            </w:r>
+            <w:r>
+              <w:rPr>
+                <w:rFonts w:asciiTheme="majorHAnsi" w:hAnsiTheme="majorHAnsi" w:cs="Arial"/>
+                <w:i/>
+              </w:rPr>
+              <w:t>“tttttttttttttttttttttttttttttttttttttttttt 3333333333333 tfffffffffffffffffffff ddddddddddddddddddddddddddddddddddddddd sssssssssssssssssssssssssssssssssssssssssssssss 333333333333333 ssssssssssssssssssssssssssssssssssss 44444444444444444444 d</w:t>
+            </w:r>
+            <w:r>
+              <w:rPr>
+                <w:rFonts w:asciiTheme="majorHAnsi" w:hAnsiTheme="majorHAnsi" w:cs="Arial"/>
+                <w:i/>
+              </w:rPr>
+              <w:t>fdddfdfdfdfd</w:t>
+            </w:r>
+            <w:r>
+              <w:rPr>
+                <w:rFonts w:asciiTheme="majorHAnsi" w:hAnsiTheme="majorHAnsi" w:cs="Arial"/>
+                <w:i/>
+              </w:rPr>
+              <w:t>258</w:t>
+            </w:r>
+            <w:r>
+              <w:rPr>
+                <w:rFonts w:asciiTheme="majorHAnsi" w:hAnsiTheme="majorHAnsi" w:cs="Arial"/>
+                <w:i/>
+              </w:rPr>
+              <w:t>”</w:t>
+            </w:r>
+            <w:r>
+              <w:rPr>
+                <w:rFonts w:asciiTheme="majorHAnsi" w:hAnsiTheme="majorHAnsi" w:cs="Arial"/>
+              </w:rPr>
+              <w:t xml:space="preserve"> </w:t>
+            </w:r>
+            <w:r>
+              <w:rPr>
+                <w:rFonts w:asciiTheme="majorHAnsi" w:hAnsiTheme="majorHAnsi" w:cs="Arial"/>
+              </w:rPr>
+              <w:t xml:space="preserve">(sem aspas).  </w:t>
+            </w:r>
+            <w:r>
+              <w:rPr>
+                <w:rFonts w:asciiTheme="majorHAnsi" w:hAnsiTheme="majorHAnsi" w:cs="Arial"/>
+              </w:rPr>
+              <w:t>Demais parâmetros também com suas entradas válidas.</w:t>
+            </w:r>
+          </w:p>
+        </w:tc>
+      </w:tr>
+      <w:tr>
+        <w:tc>
+          <w:tcPr>
+            <w:cnfStyle w:val="001000000000" w:firstRow="0" w:lastRow="0" w:firstColumn="1" w:lastColumn="0" w:oddVBand="0" w:evenVBand="0" w:oddHBand="0" w:evenHBand="0" w:firstRowFirstColumn="0" w:firstRowLastColumn="0" w:lastRowFirstColumn="0" w:lastRowLastColumn="0"/>
+            <w:tcW w:w="1705" w:type="dxa"/>
+          </w:tcPr>
+          <w:p>
+            <w:pPr>
+              <w:rPr>
+                <w:rFonts w:asciiTheme="majorHAnsi" w:hAnsiTheme="majorHAnsi" w:cs="Arial"/>
+                <w:b w:val="0"/>
+              </w:rPr>
+            </w:pPr>
+            <w:r>
+              <w:rPr>
+                <w:rFonts w:asciiTheme="majorHAnsi" w:hAnsiTheme="majorHAnsi" w:cs="Arial"/>
+                <w:b w:val="0"/>
+              </w:rPr>
+              <w:t>Saída</w:t>
+            </w:r>
+          </w:p>
+        </w:tc>
+        <w:tc>
+          <w:tcPr>
+            <w:tcW w:w="7645" w:type="dxa"/>
+          </w:tcPr>
+          <w:p>
+            <w:pPr>
+              <w:cnfStyle w:val="000000000000" w:firstRow="0" w:lastRow="0" w:firstColumn="0" w:lastColumn="0" w:oddVBand="0" w:evenVBand="0" w:oddHBand="0" w:evenHBand="0" w:firstRowFirstColumn="0" w:firstRowLastColumn="0" w:lastRowFirstColumn="0" w:lastRowLastColumn="0"/>
+              <w:rPr>
+                <w:rFonts w:asciiTheme="majorHAnsi" w:hAnsiTheme="majorHAnsi" w:cs="Arial"/>
+              </w:rPr>
+            </w:pPr>
+            <w:r>
+              <w:rPr>
+                <w:rFonts w:asciiTheme="majorHAnsi" w:hAnsiTheme="majorHAnsi" w:cs="Arial"/>
+              </w:rPr>
+              <w:t>RuntimeException de Endereço inválido</w:t>
+            </w:r>
+          </w:p>
+        </w:tc>
+      </w:tr>
+      <w:tr>
+        <w:trPr>
+          <w:cnfStyle w:val="000000100000" w:firstRow="0" w:lastRow="0" w:firstColumn="0" w:lastColumn="0" w:oddVBand="0" w:evenVBand="0" w:oddHBand="1" w:evenHBand="0" w:firstRowFirstColumn="0" w:firstRowLastColumn="0" w:lastRowFirstColumn="0" w:lastRowLastColumn="0"/>
+        </w:trPr>
+        <w:tc>
+          <w:tcPr>
+            <w:cnfStyle w:val="001000000000" w:firstRow="0" w:lastRow="0" w:firstColumn="1" w:lastColumn="0" w:oddVBand="0" w:evenVBand="0" w:oddHBand="0" w:evenHBand="0" w:firstRowFirstColumn="0" w:firstRowLastColumn="0" w:lastRowFirstColumn="0" w:lastRowLastColumn="0"/>
+            <w:tcW w:w="1705" w:type="dxa"/>
+          </w:tcPr>
+          <w:p>
+            <w:pPr>
+              <w:rPr>
+                <w:rFonts w:asciiTheme="majorHAnsi" w:hAnsiTheme="majorHAnsi" w:cs="Arial"/>
+                <w:b w:val="0"/>
+              </w:rPr>
+            </w:pPr>
+            <w:r>
+              <w:rPr>
+                <w:rFonts w:asciiTheme="majorHAnsi" w:hAnsiTheme="majorHAnsi" w:cs="Arial"/>
+                <w:b w:val="0"/>
+              </w:rPr>
+              <w:t>Dependências</w:t>
+            </w:r>
+          </w:p>
+        </w:tc>
+        <w:tc>
+          <w:tcPr>
+            <w:tcW w:w="7645" w:type="dxa"/>
+          </w:tcPr>
+          <w:p>
+            <w:pPr>
+              <w:cnfStyle w:val="000000100000" w:firstRow="0" w:lastRow="0" w:firstColumn="0" w:lastColumn="0" w:oddVBand="0" w:evenVBand="0" w:oddHBand="1" w:evenHBand="0" w:firstRowFirstColumn="0" w:firstRowLastColumn="0" w:lastRowFirstColumn="0" w:lastRowLastColumn="0"/>
+              <w:rPr>
+                <w:rFonts w:asciiTheme="majorHAnsi" w:hAnsiTheme="majorHAnsi" w:cs="Arial"/>
+              </w:rPr>
+            </w:pPr>
+            <w:r>
+              <w:rPr>
+                <w:rFonts w:asciiTheme="majorHAnsi" w:hAnsiTheme="majorHAnsi" w:cs="Arial"/>
+              </w:rPr>
+              <w:t>setNome, setCpf, setEndereco, setTelefone, setEmail, setStatus</w:t>
+            </w:r>
+          </w:p>
+        </w:tc>
+      </w:tr>
+    </w:tbl>
+    <w:p>
+      <w:pPr>
+        <w:rPr>
+          <w:rStyle w:val="Heading2Char"/>
+        </w:rPr>
+      </w:pPr>
+    </w:p>
+    <w:tbl>
+      <w:tblPr>
+        <w:tblStyle w:val="GridTable5Dark-Accent3"/>
+        <w:tblW w:w="0" w:type="auto"/>
+        <w:tblLook w:val="04A0" w:firstRow="1" w:lastRow="0" w:firstColumn="1" w:lastColumn="0" w:noHBand="0" w:noVBand="1"/>
+      </w:tblPr>
+      <w:tblGrid>
+        <w:gridCol w:w="1705"/>
+        <w:gridCol w:w="7645"/>
+      </w:tblGrid>
+      <w:tr>
+        <w:trPr>
+          <w:cnfStyle w:val="100000000000" w:firstRow="1" w:lastRow="0" w:firstColumn="0" w:lastColumn="0" w:oddVBand="0" w:evenVBand="0" w:oddHBand="0" w:evenHBand="0" w:firstRowFirstColumn="0" w:firstRowLastColumn="0" w:lastRowFirstColumn="0" w:lastRowLastColumn="0"/>
+        </w:trPr>
+        <w:tc>
+          <w:tcPr>
+            <w:cnfStyle w:val="001000000000" w:firstRow="0" w:lastRow="0" w:firstColumn="1" w:lastColumn="0" w:oddVBand="0" w:evenVBand="0" w:oddHBand="0" w:evenHBand="0" w:firstRowFirstColumn="0" w:firstRowLastColumn="0" w:lastRowFirstColumn="0" w:lastRowLastColumn="0"/>
+            <w:tcW w:w="9350" w:type="dxa"/>
+            <w:gridSpan w:val="2"/>
+          </w:tcPr>
+          <w:p>
+            <w:pPr>
+              <w:rPr>
+                <w:rFonts w:asciiTheme="majorHAnsi" w:hAnsiTheme="majorHAnsi" w:cs="Arial"/>
+                <w:sz w:val="24"/>
+                <w:szCs w:val="24"/>
+              </w:rPr>
+            </w:pPr>
+            <w:r>
+              <w:rPr>
+                <w:rFonts w:asciiTheme="majorHAnsi" w:hAnsiTheme="majorHAnsi" w:cs="Arial"/>
+              </w:rPr>
+              <w:br w:type="page"/>
+            </w:r>
+            <w:r>
+              <w:rPr>
+                <w:rFonts w:asciiTheme="majorHAnsi" w:hAnsiTheme="majorHAnsi" w:cs="Arial"/>
+                <w:sz w:val="24"/>
+                <w:szCs w:val="24"/>
+              </w:rPr>
+              <w:t xml:space="preserve">Caso de Teste </w:t>
+            </w:r>
+            <w:r>
+              <w:rPr>
+                <w:rFonts w:asciiTheme="majorHAnsi" w:hAnsiTheme="majorHAnsi" w:cs="Arial"/>
+                <w:sz w:val="24"/>
+                <w:szCs w:val="24"/>
+              </w:rPr>
+              <w:t>01-InvC</w:t>
+            </w:r>
+            <w:r>
+              <w:rPr>
+                <w:rFonts w:asciiTheme="majorHAnsi" w:hAnsiTheme="majorHAnsi" w:cs="Arial"/>
+                <w:sz w:val="24"/>
+                <w:szCs w:val="24"/>
+              </w:rPr>
+              <w:t>3</w:t>
+            </w:r>
+          </w:p>
+        </w:tc>
+      </w:tr>
+      <w:tr>
+        <w:trPr>
+          <w:cnfStyle w:val="000000100000" w:firstRow="0" w:lastRow="0" w:firstColumn="0" w:lastColumn="0" w:oddVBand="0" w:evenVBand="0" w:oddHBand="1" w:evenHBand="0" w:firstRowFirstColumn="0" w:firstRowLastColumn="0" w:lastRowFirstColumn="0" w:lastRowLastColumn="0"/>
+        </w:trPr>
+        <w:tc>
+          <w:tcPr>
+            <w:cnfStyle w:val="001000000000" w:firstRow="0" w:lastRow="0" w:firstColumn="1" w:lastColumn="0" w:oddVBand="0" w:evenVBand="0" w:oddHBand="0" w:evenHBand="0" w:firstRowFirstColumn="0" w:firstRowLastColumn="0" w:lastRowFirstColumn="0" w:lastRowLastColumn="0"/>
+            <w:tcW w:w="1705" w:type="dxa"/>
+          </w:tcPr>
+          <w:p>
+            <w:pPr>
+              <w:rPr>
+                <w:rFonts w:asciiTheme="majorHAnsi" w:hAnsiTheme="majorHAnsi" w:cs="Arial"/>
+                <w:b w:val="0"/>
+              </w:rPr>
+            </w:pPr>
+            <w:r>
+              <w:rPr>
+                <w:rFonts w:asciiTheme="majorHAnsi" w:hAnsiTheme="majorHAnsi" w:cs="Arial"/>
+                <w:b w:val="0"/>
+              </w:rPr>
+              <w:t>Descrição</w:t>
+            </w:r>
+          </w:p>
+        </w:tc>
+        <w:tc>
+          <w:tcPr>
+            <w:tcW w:w="7645" w:type="dxa"/>
+          </w:tcPr>
+          <w:p>
+            <w:pPr>
+              <w:cnfStyle w:val="000000100000" w:firstRow="0" w:lastRow="0" w:firstColumn="0" w:lastColumn="0" w:oddVBand="0" w:evenVBand="0" w:oddHBand="1" w:evenHBand="0" w:firstRowFirstColumn="0" w:firstRowLastColumn="0" w:lastRowFirstColumn="0" w:lastRowLastColumn="0"/>
+              <w:rPr>
+                <w:rFonts w:asciiTheme="majorHAnsi" w:hAnsiTheme="majorHAnsi" w:cs="Arial"/>
+              </w:rPr>
+            </w:pPr>
+            <w:r>
+              <w:rPr>
+                <w:rFonts w:asciiTheme="majorHAnsi" w:hAnsiTheme="majorHAnsi" w:cs="Arial"/>
+              </w:rPr>
+              <w:t>Verifica se o Endereço inserido é válido.</w:t>
+            </w:r>
+          </w:p>
+        </w:tc>
+      </w:tr>
+      <w:tr>
+        <w:tc>
+          <w:tcPr>
+            <w:cnfStyle w:val="001000000000" w:firstRow="0" w:lastRow="0" w:firstColumn="1" w:lastColumn="0" w:oddVBand="0" w:evenVBand="0" w:oddHBand="0" w:evenHBand="0" w:firstRowFirstColumn="0" w:firstRowLastColumn="0" w:lastRowFirstColumn="0" w:lastRowLastColumn="0"/>
+            <w:tcW w:w="1705" w:type="dxa"/>
+          </w:tcPr>
+          <w:p>
+            <w:pPr>
+              <w:rPr>
+                <w:rFonts w:asciiTheme="majorHAnsi" w:hAnsiTheme="majorHAnsi" w:cs="Arial"/>
+                <w:b w:val="0"/>
+              </w:rPr>
+            </w:pPr>
+            <w:r>
+              <w:rPr>
+                <w:rFonts w:asciiTheme="majorHAnsi" w:hAnsiTheme="majorHAnsi" w:cs="Arial"/>
+                <w:b w:val="0"/>
+              </w:rPr>
+              <w:t>Método(s)</w:t>
+            </w:r>
+          </w:p>
+        </w:tc>
+        <w:tc>
+          <w:tcPr>
+            <w:tcW w:w="7645" w:type="dxa"/>
+          </w:tcPr>
+          <w:p>
+            <w:pPr>
+              <w:cnfStyle w:val="000000000000" w:firstRow="0" w:lastRow="0" w:firstColumn="0" w:lastColumn="0" w:oddVBand="0" w:evenVBand="0" w:oddHBand="0" w:evenHBand="0" w:firstRowFirstColumn="0" w:firstRowLastColumn="0" w:lastRowFirstColumn="0" w:lastRowLastColumn="0"/>
+              <w:rPr>
+                <w:rFonts w:asciiTheme="majorHAnsi" w:hAnsiTheme="majorHAnsi" w:cs="Arial"/>
+                <w:sz w:val="20"/>
+                <w:szCs w:val="20"/>
+              </w:rPr>
+            </w:pPr>
+            <w:r>
+              <w:rPr>
+                <w:rFonts w:asciiTheme="majorHAnsi" w:hAnsiTheme="majorHAnsi" w:cs="Arial"/>
+                <w:sz w:val="20"/>
+                <w:szCs w:val="20"/>
+              </w:rPr>
+              <w:t>public Cliente(String nome, String cpf, String endereco, String telefone, String email, int status)</w:t>
+            </w:r>
+          </w:p>
+        </w:tc>
+      </w:tr>
+      <w:tr>
+        <w:trPr>
+          <w:cnfStyle w:val="000000100000" w:firstRow="0" w:lastRow="0" w:firstColumn="0" w:lastColumn="0" w:oddVBand="0" w:evenVBand="0" w:oddHBand="1" w:evenHBand="0" w:firstRowFirstColumn="0" w:firstRowLastColumn="0" w:lastRowFirstColumn="0" w:lastRowLastColumn="0"/>
+        </w:trPr>
+        <w:tc>
+          <w:tcPr>
+            <w:cnfStyle w:val="001000000000" w:firstRow="0" w:lastRow="0" w:firstColumn="1" w:lastColumn="0" w:oddVBand="0" w:evenVBand="0" w:oddHBand="0" w:evenHBand="0" w:firstRowFirstColumn="0" w:firstRowLastColumn="0" w:lastRowFirstColumn="0" w:lastRowLastColumn="0"/>
+            <w:tcW w:w="1705" w:type="dxa"/>
+          </w:tcPr>
+          <w:p>
+            <w:pPr>
+              <w:rPr>
+                <w:rFonts w:asciiTheme="majorHAnsi" w:hAnsiTheme="majorHAnsi" w:cs="Arial"/>
+                <w:b w:val="0"/>
+              </w:rPr>
+            </w:pPr>
+            <w:r>
+              <w:rPr>
+                <w:rFonts w:asciiTheme="majorHAnsi" w:hAnsiTheme="majorHAnsi" w:cs="Arial"/>
+                <w:b w:val="0"/>
+              </w:rPr>
+              <w:t>Entrada</w:t>
+            </w:r>
+          </w:p>
+        </w:tc>
+        <w:tc>
+          <w:tcPr>
+            <w:tcW w:w="7645" w:type="dxa"/>
+          </w:tcPr>
+          <w:p>
+            <w:pPr>
+              <w:cnfStyle w:val="000000100000" w:firstRow="0" w:lastRow="0" w:firstColumn="0" w:lastColumn="0" w:oddVBand="0" w:evenVBand="0" w:oddHBand="1" w:evenHBand="0" w:firstRowFirstColumn="0" w:firstRowLastColumn="0" w:lastRowFirstColumn="0" w:lastRowLastColumn="0"/>
+              <w:rPr>
+                <w:rFonts w:asciiTheme="majorHAnsi" w:hAnsiTheme="majorHAnsi" w:cs="Arial"/>
+              </w:rPr>
+            </w:pPr>
+            <w:r>
+              <w:rPr>
+                <w:rFonts w:asciiTheme="majorHAnsi" w:hAnsiTheme="majorHAnsi" w:cs="Arial"/>
+              </w:rPr>
+              <w:t xml:space="preserve">Cria um objeto Cliente com Endereço </w:t>
+            </w:r>
+            <w:r>
+              <w:rPr>
+                <w:rFonts w:asciiTheme="majorHAnsi" w:hAnsiTheme="majorHAnsi" w:cs="Arial"/>
+                <w:i/>
+              </w:rPr>
+              <w:t>“</w:t>
+            </w:r>
+            <w:r>
+              <w:rPr>
+                <w:rFonts w:asciiTheme="majorHAnsi" w:hAnsiTheme="majorHAnsi" w:cs="Arial"/>
+                <w:i/>
+              </w:rPr>
+              <w:t>”</w:t>
+            </w:r>
+            <w:r>
+              <w:rPr>
+                <w:rFonts w:asciiTheme="majorHAnsi" w:hAnsiTheme="majorHAnsi" w:cs="Arial"/>
+                <w:i/>
+              </w:rPr>
+              <w:t xml:space="preserve"> </w:t>
+            </w:r>
+            <w:r>
+              <w:rPr>
+                <w:rFonts w:asciiTheme="majorHAnsi" w:hAnsiTheme="majorHAnsi" w:cs="Arial"/>
+              </w:rPr>
+              <w:t xml:space="preserve">(sem aspas).  </w:t>
+            </w:r>
+            <w:r>
+              <w:rPr>
+                <w:rFonts w:asciiTheme="majorHAnsi" w:hAnsiTheme="majorHAnsi" w:cs="Arial"/>
+                <w:i/>
+              </w:rPr>
+              <w:t xml:space="preserve"> </w:t>
+            </w:r>
+            <w:r>
+              <w:rPr>
+                <w:rFonts w:asciiTheme="majorHAnsi" w:hAnsiTheme="majorHAnsi" w:cs="Arial"/>
+              </w:rPr>
+              <w:t>Demais parâmetros também com suas entradas válidas.</w:t>
+            </w:r>
+          </w:p>
+        </w:tc>
+      </w:tr>
+      <w:tr>
+        <w:tc>
+          <w:tcPr>
+            <w:cnfStyle w:val="001000000000" w:firstRow="0" w:lastRow="0" w:firstColumn="1" w:lastColumn="0" w:oddVBand="0" w:evenVBand="0" w:oddHBand="0" w:evenHBand="0" w:firstRowFirstColumn="0" w:firstRowLastColumn="0" w:lastRowFirstColumn="0" w:lastRowLastColumn="0"/>
+            <w:tcW w:w="1705" w:type="dxa"/>
+          </w:tcPr>
+          <w:p>
+            <w:pPr>
+              <w:rPr>
+                <w:rFonts w:asciiTheme="majorHAnsi" w:hAnsiTheme="majorHAnsi" w:cs="Arial"/>
+                <w:b w:val="0"/>
+              </w:rPr>
+            </w:pPr>
+            <w:r>
+              <w:rPr>
+                <w:rFonts w:asciiTheme="majorHAnsi" w:hAnsiTheme="majorHAnsi" w:cs="Arial"/>
+                <w:b w:val="0"/>
+              </w:rPr>
+              <w:t>Saída</w:t>
+            </w:r>
+          </w:p>
+        </w:tc>
+        <w:tc>
+          <w:tcPr>
+            <w:tcW w:w="7645" w:type="dxa"/>
+          </w:tcPr>
+          <w:p>
+            <w:pPr>
+              <w:cnfStyle w:val="000000000000" w:firstRow="0" w:lastRow="0" w:firstColumn="0" w:lastColumn="0" w:oddVBand="0" w:evenVBand="0" w:oddHBand="0" w:evenHBand="0" w:firstRowFirstColumn="0" w:firstRowLastColumn="0" w:lastRowFirstColumn="0" w:lastRowLastColumn="0"/>
+              <w:rPr>
+                <w:rFonts w:asciiTheme="majorHAnsi" w:hAnsiTheme="majorHAnsi" w:cs="Arial"/>
+              </w:rPr>
+            </w:pPr>
+            <w:r>
+              <w:rPr>
+                <w:rFonts w:asciiTheme="majorHAnsi" w:hAnsiTheme="majorHAnsi" w:cs="Arial"/>
+              </w:rPr>
+              <w:t>RuntimeException de Endereço inválido</w:t>
+            </w:r>
+          </w:p>
+        </w:tc>
+      </w:tr>
+      <w:tr>
+        <w:trPr>
+          <w:cnfStyle w:val="000000100000" w:firstRow="0" w:lastRow="0" w:firstColumn="0" w:lastColumn="0" w:oddVBand="0" w:evenVBand="0" w:oddHBand="1" w:evenHBand="0" w:firstRowFirstColumn="0" w:firstRowLastColumn="0" w:lastRowFirstColumn="0" w:lastRowLastColumn="0"/>
+        </w:trPr>
+        <w:tc>
+          <w:tcPr>
+            <w:cnfStyle w:val="001000000000" w:firstRow="0" w:lastRow="0" w:firstColumn="1" w:lastColumn="0" w:oddVBand="0" w:evenVBand="0" w:oddHBand="0" w:evenHBand="0" w:firstRowFirstColumn="0" w:firstRowLastColumn="0" w:lastRowFirstColumn="0" w:lastRowLastColumn="0"/>
+            <w:tcW w:w="1705" w:type="dxa"/>
+          </w:tcPr>
+          <w:p>
+            <w:pPr>
+              <w:rPr>
+                <w:rFonts w:asciiTheme="majorHAnsi" w:hAnsiTheme="majorHAnsi" w:cs="Arial"/>
+                <w:b w:val="0"/>
+              </w:rPr>
+            </w:pPr>
+            <w:r>
+              <w:rPr>
+                <w:rFonts w:asciiTheme="majorHAnsi" w:hAnsiTheme="majorHAnsi" w:cs="Arial"/>
+                <w:b w:val="0"/>
+              </w:rPr>
+              <w:t>Dependências</w:t>
+            </w:r>
+          </w:p>
+        </w:tc>
+        <w:tc>
+          <w:tcPr>
+            <w:tcW w:w="7645" w:type="dxa"/>
+          </w:tcPr>
+          <w:p>
+            <w:pPr>
+              <w:cnfStyle w:val="000000100000" w:firstRow="0" w:lastRow="0" w:firstColumn="0" w:lastColumn="0" w:oddVBand="0" w:evenVBand="0" w:oddHBand="1" w:evenHBand="0" w:firstRowFirstColumn="0" w:firstRowLastColumn="0" w:lastRowFirstColumn="0" w:lastRowLastColumn="0"/>
+              <w:rPr>
+                <w:rFonts w:asciiTheme="majorHAnsi" w:hAnsiTheme="majorHAnsi" w:cs="Arial"/>
+              </w:rPr>
+            </w:pPr>
+            <w:r>
+              <w:rPr>
+                <w:rFonts w:asciiTheme="majorHAnsi" w:hAnsiTheme="majorHAnsi" w:cs="Arial"/>
+              </w:rPr>
+              <w:t>setNome, setCpf, setEndereco, setTelefone, setEmail, setStatus</w:t>
+            </w:r>
+          </w:p>
+        </w:tc>
+      </w:tr>
+    </w:tbl>
+    <w:p>
+      <w:pPr>
+        <w:pStyle w:val="ListParagraph"/>
+        <w:ind w:left="792"/>
+        <w:rPr>
+          <w:rStyle w:val="Heading2Char"/>
+        </w:rPr>
+      </w:pPr>
+    </w:p>
+    <w:tbl>
+      <w:tblPr>
+        <w:tblStyle w:val="GridTable5Dark-Accent3"/>
+        <w:tblW w:w="0" w:type="auto"/>
+        <w:tblLook w:val="04A0" w:firstRow="1" w:lastRow="0" w:firstColumn="1" w:lastColumn="0" w:noHBand="0" w:noVBand="1"/>
+      </w:tblPr>
+      <w:tblGrid>
+        <w:gridCol w:w="1705"/>
+        <w:gridCol w:w="7645"/>
+      </w:tblGrid>
+      <w:tr>
+        <w:trPr>
+          <w:cnfStyle w:val="100000000000" w:firstRow="1" w:lastRow="0" w:firstColumn="0" w:lastColumn="0" w:oddVBand="0" w:evenVBand="0" w:oddHBand="0" w:evenHBand="0" w:firstRowFirstColumn="0" w:firstRowLastColumn="0" w:lastRowFirstColumn="0" w:lastRowLastColumn="0"/>
+        </w:trPr>
+        <w:tc>
+          <w:tcPr>
+            <w:cnfStyle w:val="001000000000" w:firstRow="0" w:lastRow="0" w:firstColumn="1" w:lastColumn="0" w:oddVBand="0" w:evenVBand="0" w:oddHBand="0" w:evenHBand="0" w:firstRowFirstColumn="0" w:firstRowLastColumn="0" w:lastRowFirstColumn="0" w:lastRowLastColumn="0"/>
+            <w:tcW w:w="9350" w:type="dxa"/>
+            <w:gridSpan w:val="2"/>
+          </w:tcPr>
+          <w:p>
+            <w:pPr>
+              <w:rPr>
+                <w:rFonts w:asciiTheme="majorHAnsi" w:hAnsiTheme="majorHAnsi" w:cs="Arial"/>
+                <w:sz w:val="24"/>
+                <w:szCs w:val="24"/>
+              </w:rPr>
+            </w:pPr>
+            <w:r>
+              <w:rPr>
+                <w:rFonts w:asciiTheme="majorHAnsi" w:hAnsiTheme="majorHAnsi" w:cs="Arial"/>
+              </w:rPr>
+              <w:br w:type="page"/>
+            </w:r>
+            <w:r>
+              <w:rPr>
+                <w:rFonts w:asciiTheme="majorHAnsi" w:hAnsiTheme="majorHAnsi" w:cs="Arial"/>
+                <w:sz w:val="24"/>
+                <w:szCs w:val="24"/>
+              </w:rPr>
+              <w:t xml:space="preserve">Caso de Teste </w:t>
+            </w:r>
+            <w:r>
+              <w:rPr>
+                <w:rFonts w:asciiTheme="majorHAnsi" w:hAnsiTheme="majorHAnsi" w:cs="Arial"/>
+                <w:sz w:val="24"/>
+                <w:szCs w:val="24"/>
+              </w:rPr>
+              <w:t>01-InvE</w:t>
+            </w:r>
+            <w:r>
+              <w:rPr>
+                <w:rFonts w:asciiTheme="majorHAnsi" w:hAnsiTheme="majorHAnsi" w:cs="Arial"/>
+                <w:sz w:val="24"/>
+                <w:szCs w:val="24"/>
+              </w:rPr>
+              <w:t>3</w:t>
+            </w:r>
+          </w:p>
+        </w:tc>
+      </w:tr>
+      <w:tr>
+        <w:trPr>
+          <w:cnfStyle w:val="000000100000" w:firstRow="0" w:lastRow="0" w:firstColumn="0" w:lastColumn="0" w:oddVBand="0" w:evenVBand="0" w:oddHBand="1" w:evenHBand="0" w:firstRowFirstColumn="0" w:firstRowLastColumn="0" w:lastRowFirstColumn="0" w:lastRowLastColumn="0"/>
+        </w:trPr>
+        <w:tc>
+          <w:tcPr>
+            <w:cnfStyle w:val="001000000000" w:firstRow="0" w:lastRow="0" w:firstColumn="1" w:lastColumn="0" w:oddVBand="0" w:evenVBand="0" w:oddHBand="0" w:evenHBand="0" w:firstRowFirstColumn="0" w:firstRowLastColumn="0" w:lastRowFirstColumn="0" w:lastRowLastColumn="0"/>
+            <w:tcW w:w="1705" w:type="dxa"/>
+          </w:tcPr>
+          <w:p>
+            <w:pPr>
+              <w:rPr>
+                <w:rFonts w:asciiTheme="majorHAnsi" w:hAnsiTheme="majorHAnsi" w:cs="Arial"/>
+                <w:b w:val="0"/>
+              </w:rPr>
+            </w:pPr>
+            <w:r>
+              <w:rPr>
+                <w:rFonts w:asciiTheme="majorHAnsi" w:hAnsiTheme="majorHAnsi" w:cs="Arial"/>
+                <w:b w:val="0"/>
+              </w:rPr>
+              <w:t>Descrição</w:t>
+            </w:r>
+          </w:p>
+        </w:tc>
+        <w:tc>
+          <w:tcPr>
+            <w:tcW w:w="7645" w:type="dxa"/>
+          </w:tcPr>
+          <w:p>
+            <w:pPr>
+              <w:cnfStyle w:val="000000100000" w:firstRow="0" w:lastRow="0" w:firstColumn="0" w:lastColumn="0" w:oddVBand="0" w:evenVBand="0" w:oddHBand="1" w:evenHBand="0" w:firstRowFirstColumn="0" w:firstRowLastColumn="0" w:lastRowFirstColumn="0" w:lastRowLastColumn="0"/>
+              <w:rPr>
+                <w:rFonts w:asciiTheme="majorHAnsi" w:hAnsiTheme="majorHAnsi" w:cs="Arial"/>
+              </w:rPr>
+            </w:pPr>
+            <w:r>
+              <w:rPr>
+                <w:rFonts w:asciiTheme="majorHAnsi" w:hAnsiTheme="majorHAnsi" w:cs="Arial"/>
+              </w:rPr>
+              <w:t>Verifica se o Endereço inserido é válido.</w:t>
+            </w:r>
+          </w:p>
+        </w:tc>
+      </w:tr>
+      <w:tr>
+        <w:tc>
+          <w:tcPr>
+            <w:cnfStyle w:val="001000000000" w:firstRow="0" w:lastRow="0" w:firstColumn="1" w:lastColumn="0" w:oddVBand="0" w:evenVBand="0" w:oddHBand="0" w:evenHBand="0" w:firstRowFirstColumn="0" w:firstRowLastColumn="0" w:lastRowFirstColumn="0" w:lastRowLastColumn="0"/>
+            <w:tcW w:w="1705" w:type="dxa"/>
+          </w:tcPr>
+          <w:p>
+            <w:pPr>
+              <w:rPr>
+                <w:rFonts w:asciiTheme="majorHAnsi" w:hAnsiTheme="majorHAnsi" w:cs="Arial"/>
+                <w:b w:val="0"/>
+              </w:rPr>
+            </w:pPr>
+            <w:r>
+              <w:rPr>
+                <w:rFonts w:asciiTheme="majorHAnsi" w:hAnsiTheme="majorHAnsi" w:cs="Arial"/>
+                <w:b w:val="0"/>
+              </w:rPr>
+              <w:t>Método(s)</w:t>
+            </w:r>
+          </w:p>
+        </w:tc>
+        <w:tc>
+          <w:tcPr>
+            <w:tcW w:w="7645" w:type="dxa"/>
+          </w:tcPr>
+          <w:p>
+            <w:pPr>
+              <w:cnfStyle w:val="000000000000" w:firstRow="0" w:lastRow="0" w:firstColumn="0" w:lastColumn="0" w:oddVBand="0" w:evenVBand="0" w:oddHBand="0" w:evenHBand="0" w:firstRowFirstColumn="0" w:firstRowLastColumn="0" w:lastRowFirstColumn="0" w:lastRowLastColumn="0"/>
+              <w:rPr>
+                <w:rFonts w:asciiTheme="majorHAnsi" w:hAnsiTheme="majorHAnsi" w:cs="Arial"/>
+                <w:sz w:val="20"/>
+                <w:szCs w:val="20"/>
+              </w:rPr>
+            </w:pPr>
+            <w:r>
+              <w:rPr>
+                <w:rFonts w:asciiTheme="majorHAnsi" w:hAnsiTheme="majorHAnsi" w:cs="Arial"/>
+                <w:sz w:val="20"/>
+                <w:szCs w:val="20"/>
+              </w:rPr>
+              <w:t>public Cliente(String nome, String cpf, String endereco, String telefone, String email, int status)</w:t>
+            </w:r>
+          </w:p>
+        </w:tc>
+      </w:tr>
+      <w:tr>
+        <w:trPr>
+          <w:cnfStyle w:val="000000100000" w:firstRow="0" w:lastRow="0" w:firstColumn="0" w:lastColumn="0" w:oddVBand="0" w:evenVBand="0" w:oddHBand="1" w:evenHBand="0" w:firstRowFirstColumn="0" w:firstRowLastColumn="0" w:lastRowFirstColumn="0" w:lastRowLastColumn="0"/>
+        </w:trPr>
+        <w:tc>
+          <w:tcPr>
+            <w:cnfStyle w:val="001000000000" w:firstRow="0" w:lastRow="0" w:firstColumn="1" w:lastColumn="0" w:oddVBand="0" w:evenVBand="0" w:oddHBand="0" w:evenHBand="0" w:firstRowFirstColumn="0" w:firstRowLastColumn="0" w:lastRowFirstColumn="0" w:lastRowLastColumn="0"/>
+            <w:tcW w:w="1705" w:type="dxa"/>
+          </w:tcPr>
+          <w:p>
+            <w:pPr>
+              <w:rPr>
+                <w:rFonts w:asciiTheme="majorHAnsi" w:hAnsiTheme="majorHAnsi" w:cs="Arial"/>
+                <w:b w:val="0"/>
+              </w:rPr>
+            </w:pPr>
+            <w:r>
+              <w:rPr>
+                <w:rFonts w:asciiTheme="majorHAnsi" w:hAnsiTheme="majorHAnsi" w:cs="Arial"/>
+                <w:b w:val="0"/>
+              </w:rPr>
+              <w:t>Entrada</w:t>
+            </w:r>
+          </w:p>
+        </w:tc>
+        <w:tc>
+          <w:tcPr>
+            <w:tcW w:w="7645" w:type="dxa"/>
+          </w:tcPr>
+          <w:p>
+            <w:pPr>
+              <w:cnfStyle w:val="000000100000" w:firstRow="0" w:lastRow="0" w:firstColumn="0" w:lastColumn="0" w:oddVBand="0" w:evenVBand="0" w:oddHBand="1" w:evenHBand="0" w:firstRowFirstColumn="0" w:firstRowLastColumn="0" w:lastRowFirstColumn="0" w:lastRowLastColumn="0"/>
+              <w:rPr>
+                <w:rFonts w:asciiTheme="majorHAnsi" w:hAnsiTheme="majorHAnsi" w:cs="Arial"/>
+              </w:rPr>
+            </w:pPr>
+            <w:r>
+              <w:rPr>
+                <w:rFonts w:asciiTheme="majorHAnsi" w:hAnsiTheme="majorHAnsi" w:cs="Arial"/>
+              </w:rPr>
+              <w:t xml:space="preserve">Cria um objeto Cliente com Endereço </w:t>
+            </w:r>
+            <w:r>
+              <w:rPr>
+                <w:rFonts w:asciiTheme="majorHAnsi" w:hAnsiTheme="majorHAnsi" w:cs="Arial"/>
+                <w:i/>
+              </w:rPr>
+              <w:t>“</w:t>
+            </w:r>
+            <w:r>
+              <w:rPr>
+                <w:rFonts w:asciiTheme="majorHAnsi" w:hAnsiTheme="majorHAnsi" w:cs="Arial"/>
+                <w:i/>
+              </w:rPr>
+              <w:t>Rua X, $#@</w:t>
+            </w:r>
+            <w:r>
+              <w:rPr>
+                <w:rFonts w:asciiTheme="majorHAnsi" w:hAnsiTheme="majorHAnsi" w:cs="Arial"/>
+                <w:i/>
+              </w:rPr>
+              <w:t xml:space="preserve">” </w:t>
+            </w:r>
+            <w:r>
+              <w:rPr>
+                <w:rFonts w:asciiTheme="majorHAnsi" w:hAnsiTheme="majorHAnsi" w:cs="Arial"/>
+              </w:rPr>
+              <w:t xml:space="preserve">(sem aspas).  </w:t>
+            </w:r>
+            <w:r>
+              <w:rPr>
+                <w:rFonts w:asciiTheme="majorHAnsi" w:hAnsiTheme="majorHAnsi" w:cs="Arial"/>
+                <w:i/>
+              </w:rPr>
+              <w:t xml:space="preserve"> </w:t>
+            </w:r>
+            <w:r>
+              <w:rPr>
+                <w:rFonts w:asciiTheme="majorHAnsi" w:hAnsiTheme="majorHAnsi" w:cs="Arial"/>
+              </w:rPr>
+              <w:t>Demais parâmetros também com suas entradas válidas.</w:t>
+            </w:r>
+          </w:p>
+        </w:tc>
+      </w:tr>
+      <w:tr>
+        <w:tc>
+          <w:tcPr>
+            <w:cnfStyle w:val="001000000000" w:firstRow="0" w:lastRow="0" w:firstColumn="1" w:lastColumn="0" w:oddVBand="0" w:evenVBand="0" w:oddHBand="0" w:evenHBand="0" w:firstRowFirstColumn="0" w:firstRowLastColumn="0" w:lastRowFirstColumn="0" w:lastRowLastColumn="0"/>
+            <w:tcW w:w="1705" w:type="dxa"/>
+          </w:tcPr>
+          <w:p>
+            <w:pPr>
+              <w:rPr>
+                <w:rFonts w:asciiTheme="majorHAnsi" w:hAnsiTheme="majorHAnsi" w:cs="Arial"/>
+                <w:b w:val="0"/>
+              </w:rPr>
+            </w:pPr>
+            <w:r>
+              <w:rPr>
+                <w:rFonts w:asciiTheme="majorHAnsi" w:hAnsiTheme="majorHAnsi" w:cs="Arial"/>
+                <w:b w:val="0"/>
+              </w:rPr>
+              <w:t>Saída</w:t>
+            </w:r>
+          </w:p>
+        </w:tc>
+        <w:tc>
+          <w:tcPr>
+            <w:tcW w:w="7645" w:type="dxa"/>
+          </w:tcPr>
+          <w:p>
+            <w:pPr>
+              <w:cnfStyle w:val="000000000000" w:firstRow="0" w:lastRow="0" w:firstColumn="0" w:lastColumn="0" w:oddVBand="0" w:evenVBand="0" w:oddHBand="0" w:evenHBand="0" w:firstRowFirstColumn="0" w:firstRowLastColumn="0" w:lastRowFirstColumn="0" w:lastRowLastColumn="0"/>
+              <w:rPr>
+                <w:rFonts w:asciiTheme="majorHAnsi" w:hAnsiTheme="majorHAnsi" w:cs="Arial"/>
+              </w:rPr>
+            </w:pPr>
+            <w:r>
+              <w:rPr>
+                <w:rFonts w:asciiTheme="majorHAnsi" w:hAnsiTheme="majorHAnsi" w:cs="Arial"/>
+              </w:rPr>
+              <w:t>RuntimeException de Endereço inválido</w:t>
+            </w:r>
+          </w:p>
+        </w:tc>
+      </w:tr>
+      <w:tr>
+        <w:trPr>
+          <w:cnfStyle w:val="000000100000" w:firstRow="0" w:lastRow="0" w:firstColumn="0" w:lastColumn="0" w:oddVBand="0" w:evenVBand="0" w:oddHBand="1" w:evenHBand="0" w:firstRowFirstColumn="0" w:firstRowLastColumn="0" w:lastRowFirstColumn="0" w:lastRowLastColumn="0"/>
+        </w:trPr>
+        <w:tc>
+          <w:tcPr>
+            <w:cnfStyle w:val="001000000000" w:firstRow="0" w:lastRow="0" w:firstColumn="1" w:lastColumn="0" w:oddVBand="0" w:evenVBand="0" w:oddHBand="0" w:evenHBand="0" w:firstRowFirstColumn="0" w:firstRowLastColumn="0" w:lastRowFirstColumn="0" w:lastRowLastColumn="0"/>
+            <w:tcW w:w="1705" w:type="dxa"/>
+          </w:tcPr>
+          <w:p>
+            <w:pPr>
+              <w:rPr>
+                <w:rFonts w:asciiTheme="majorHAnsi" w:hAnsiTheme="majorHAnsi" w:cs="Arial"/>
+                <w:b w:val="0"/>
+              </w:rPr>
+            </w:pPr>
+            <w:r>
+              <w:rPr>
+                <w:rFonts w:asciiTheme="majorHAnsi" w:hAnsiTheme="majorHAnsi" w:cs="Arial"/>
+                <w:b w:val="0"/>
+              </w:rPr>
+              <w:t>Dependências</w:t>
+            </w:r>
+          </w:p>
+        </w:tc>
+        <w:tc>
+          <w:tcPr>
+            <w:tcW w:w="7645" w:type="dxa"/>
+          </w:tcPr>
+          <w:p>
+            <w:pPr>
+              <w:cnfStyle w:val="000000100000" w:firstRow="0" w:lastRow="0" w:firstColumn="0" w:lastColumn="0" w:oddVBand="0" w:evenVBand="0" w:oddHBand="1" w:evenHBand="0" w:firstRowFirstColumn="0" w:firstRowLastColumn="0" w:lastRowFirstColumn="0" w:lastRowLastColumn="0"/>
+              <w:rPr>
+                <w:rFonts w:asciiTheme="majorHAnsi" w:hAnsiTheme="majorHAnsi" w:cs="Arial"/>
+              </w:rPr>
+            </w:pPr>
+            <w:r>
+              <w:rPr>
+                <w:rFonts w:asciiTheme="majorHAnsi" w:hAnsiTheme="majorHAnsi" w:cs="Arial"/>
+              </w:rPr>
+              <w:t>setNome, setCpf, setEndereco, setTelefone, setEmail, setStatus</w:t>
+            </w:r>
+          </w:p>
+        </w:tc>
+      </w:tr>
+    </w:tbl>
+    <w:p>
+      <w:pPr>
+        <w:pStyle w:val="ListParagraph"/>
+        <w:ind w:left="792"/>
+        <w:rPr>
+          <w:rStyle w:val="Heading2Char"/>
+        </w:rPr>
+      </w:pPr>
+    </w:p>
+    <w:p>
+      <w:pPr>
+        <w:pStyle w:val="ListParagraph"/>
+        <w:ind w:left="792"/>
+        <w:rPr>
+          <w:rStyle w:val="Heading2Char"/>
+        </w:rPr>
+      </w:pPr>
+    </w:p>
+    <w:tbl>
+      <w:tblPr>
+        <w:tblStyle w:val="GridTable5Dark-Accent3"/>
+        <w:tblW w:w="0" w:type="auto"/>
+        <w:tblLook w:val="04A0" w:firstRow="1" w:lastRow="0" w:firstColumn="1" w:lastColumn="0" w:noHBand="0" w:noVBand="1"/>
+      </w:tblPr>
+      <w:tblGrid>
+        <w:gridCol w:w="1705"/>
+        <w:gridCol w:w="7645"/>
+      </w:tblGrid>
+      <w:tr>
+        <w:trPr>
+          <w:cnfStyle w:val="100000000000" w:firstRow="1" w:lastRow="0" w:firstColumn="0" w:lastColumn="0" w:oddVBand="0" w:evenVBand="0" w:oddHBand="0" w:evenHBand="0" w:firstRowFirstColumn="0" w:firstRowLastColumn="0" w:lastRowFirstColumn="0" w:lastRowLastColumn="0"/>
+        </w:trPr>
+        <w:tc>
+          <w:tcPr>
+            <w:cnfStyle w:val="001000000000" w:firstRow="0" w:lastRow="0" w:firstColumn="1" w:lastColumn="0" w:oddVBand="0" w:evenVBand="0" w:oddHBand="0" w:evenHBand="0" w:firstRowFirstColumn="0" w:firstRowLastColumn="0" w:lastRowFirstColumn="0" w:lastRowLastColumn="0"/>
+            <w:tcW w:w="9350" w:type="dxa"/>
+            <w:gridSpan w:val="2"/>
+          </w:tcPr>
+          <w:p>
+            <w:pPr>
+              <w:rPr>
+                <w:rFonts w:asciiTheme="majorHAnsi" w:hAnsiTheme="majorHAnsi" w:cs="Arial"/>
+                <w:sz w:val="24"/>
+                <w:szCs w:val="24"/>
+              </w:rPr>
+            </w:pPr>
+            <w:r>
+              <w:rPr>
+                <w:rFonts w:asciiTheme="majorHAnsi" w:hAnsiTheme="majorHAnsi" w:cs="Arial"/>
+              </w:rPr>
+              <w:lastRenderedPageBreak/>
+              <w:br w:type="page"/>
+            </w:r>
+            <w:r>
+              <w:rPr>
+                <w:rFonts w:asciiTheme="majorHAnsi" w:hAnsiTheme="majorHAnsi" w:cs="Arial"/>
+                <w:sz w:val="24"/>
+                <w:szCs w:val="24"/>
+              </w:rPr>
+              <w:t xml:space="preserve">Caso de Teste </w:t>
+            </w:r>
+            <w:r>
+              <w:rPr>
+                <w:rFonts w:asciiTheme="majorHAnsi" w:hAnsiTheme="majorHAnsi" w:cs="Arial"/>
+                <w:sz w:val="24"/>
+                <w:szCs w:val="24"/>
+              </w:rPr>
+              <w:t>01-InvF</w:t>
+            </w:r>
+            <w:r>
+              <w:rPr>
+                <w:rFonts w:asciiTheme="majorHAnsi" w:hAnsiTheme="majorHAnsi" w:cs="Arial"/>
+                <w:sz w:val="24"/>
+                <w:szCs w:val="24"/>
+              </w:rPr>
+              <w:t>3</w:t>
+            </w:r>
+          </w:p>
+        </w:tc>
+      </w:tr>
+      <w:tr>
+        <w:trPr>
+          <w:cnfStyle w:val="000000100000" w:firstRow="0" w:lastRow="0" w:firstColumn="0" w:lastColumn="0" w:oddVBand="0" w:evenVBand="0" w:oddHBand="1" w:evenHBand="0" w:firstRowFirstColumn="0" w:firstRowLastColumn="0" w:lastRowFirstColumn="0" w:lastRowLastColumn="0"/>
+        </w:trPr>
+        <w:tc>
+          <w:tcPr>
+            <w:cnfStyle w:val="001000000000" w:firstRow="0" w:lastRow="0" w:firstColumn="1" w:lastColumn="0" w:oddVBand="0" w:evenVBand="0" w:oddHBand="0" w:evenHBand="0" w:firstRowFirstColumn="0" w:firstRowLastColumn="0" w:lastRowFirstColumn="0" w:lastRowLastColumn="0"/>
+            <w:tcW w:w="1705" w:type="dxa"/>
+          </w:tcPr>
+          <w:p>
+            <w:pPr>
+              <w:rPr>
+                <w:rFonts w:asciiTheme="majorHAnsi" w:hAnsiTheme="majorHAnsi" w:cs="Arial"/>
+                <w:b w:val="0"/>
+              </w:rPr>
+            </w:pPr>
+            <w:r>
+              <w:rPr>
+                <w:rFonts w:asciiTheme="majorHAnsi" w:hAnsiTheme="majorHAnsi" w:cs="Arial"/>
+                <w:b w:val="0"/>
+              </w:rPr>
+              <w:t>Descrição</w:t>
+            </w:r>
+          </w:p>
+        </w:tc>
+        <w:tc>
+          <w:tcPr>
+            <w:tcW w:w="7645" w:type="dxa"/>
+          </w:tcPr>
+          <w:p>
+            <w:pPr>
+              <w:cnfStyle w:val="000000100000" w:firstRow="0" w:lastRow="0" w:firstColumn="0" w:lastColumn="0" w:oddVBand="0" w:evenVBand="0" w:oddHBand="1" w:evenHBand="0" w:firstRowFirstColumn="0" w:firstRowLastColumn="0" w:lastRowFirstColumn="0" w:lastRowLastColumn="0"/>
+              <w:rPr>
+                <w:rFonts w:asciiTheme="majorHAnsi" w:hAnsiTheme="majorHAnsi" w:cs="Arial"/>
+              </w:rPr>
+            </w:pPr>
+            <w:r>
+              <w:rPr>
+                <w:rFonts w:asciiTheme="majorHAnsi" w:hAnsiTheme="majorHAnsi" w:cs="Arial"/>
+              </w:rPr>
+              <w:t>Verifica se o Endereço inserido é válido.</w:t>
+            </w:r>
+          </w:p>
+        </w:tc>
+      </w:tr>
+      <w:tr>
+        <w:tc>
+          <w:tcPr>
+            <w:cnfStyle w:val="001000000000" w:firstRow="0" w:lastRow="0" w:firstColumn="1" w:lastColumn="0" w:oddVBand="0" w:evenVBand="0" w:oddHBand="0" w:evenHBand="0" w:firstRowFirstColumn="0" w:firstRowLastColumn="0" w:lastRowFirstColumn="0" w:lastRowLastColumn="0"/>
+            <w:tcW w:w="1705" w:type="dxa"/>
+          </w:tcPr>
+          <w:p>
+            <w:pPr>
+              <w:rPr>
+                <w:rFonts w:asciiTheme="majorHAnsi" w:hAnsiTheme="majorHAnsi" w:cs="Arial"/>
+                <w:b w:val="0"/>
+              </w:rPr>
+            </w:pPr>
+            <w:r>
+              <w:rPr>
+                <w:rFonts w:asciiTheme="majorHAnsi" w:hAnsiTheme="majorHAnsi" w:cs="Arial"/>
+                <w:b w:val="0"/>
+              </w:rPr>
+              <w:t>Método(s)</w:t>
+            </w:r>
+          </w:p>
+        </w:tc>
+        <w:tc>
+          <w:tcPr>
+            <w:tcW w:w="7645" w:type="dxa"/>
+          </w:tcPr>
+          <w:p>
+            <w:pPr>
+              <w:cnfStyle w:val="000000000000" w:firstRow="0" w:lastRow="0" w:firstColumn="0" w:lastColumn="0" w:oddVBand="0" w:evenVBand="0" w:oddHBand="0" w:evenHBand="0" w:firstRowFirstColumn="0" w:firstRowLastColumn="0" w:lastRowFirstColumn="0" w:lastRowLastColumn="0"/>
+              <w:rPr>
+                <w:rFonts w:asciiTheme="majorHAnsi" w:hAnsiTheme="majorHAnsi" w:cs="Arial"/>
+                <w:sz w:val="20"/>
+                <w:szCs w:val="20"/>
+              </w:rPr>
+            </w:pPr>
+            <w:r>
+              <w:rPr>
+                <w:rFonts w:asciiTheme="majorHAnsi" w:hAnsiTheme="majorHAnsi" w:cs="Arial"/>
+                <w:sz w:val="20"/>
+                <w:szCs w:val="20"/>
+              </w:rPr>
+              <w:t>public Cliente(String nome, String cpf, String endereco, String telefone, String email, int status)</w:t>
+            </w:r>
+          </w:p>
+        </w:tc>
+      </w:tr>
+      <w:tr>
+        <w:trPr>
+          <w:cnfStyle w:val="000000100000" w:firstRow="0" w:lastRow="0" w:firstColumn="0" w:lastColumn="0" w:oddVBand="0" w:evenVBand="0" w:oddHBand="1" w:evenHBand="0" w:firstRowFirstColumn="0" w:firstRowLastColumn="0" w:lastRowFirstColumn="0" w:lastRowLastColumn="0"/>
+        </w:trPr>
+        <w:tc>
+          <w:tcPr>
+            <w:cnfStyle w:val="001000000000" w:firstRow="0" w:lastRow="0" w:firstColumn="1" w:lastColumn="0" w:oddVBand="0" w:evenVBand="0" w:oddHBand="0" w:evenHBand="0" w:firstRowFirstColumn="0" w:firstRowLastColumn="0" w:lastRowFirstColumn="0" w:lastRowLastColumn="0"/>
+            <w:tcW w:w="1705" w:type="dxa"/>
+          </w:tcPr>
+          <w:p>
+            <w:pPr>
+              <w:rPr>
+                <w:rFonts w:asciiTheme="majorHAnsi" w:hAnsiTheme="majorHAnsi" w:cs="Arial"/>
+                <w:b w:val="0"/>
+              </w:rPr>
+            </w:pPr>
+            <w:r>
+              <w:rPr>
+                <w:rFonts w:asciiTheme="majorHAnsi" w:hAnsiTheme="majorHAnsi" w:cs="Arial"/>
+                <w:b w:val="0"/>
+              </w:rPr>
+              <w:t>Entrada</w:t>
+            </w:r>
+          </w:p>
+        </w:tc>
+        <w:tc>
+          <w:tcPr>
+            <w:tcW w:w="7645" w:type="dxa"/>
+          </w:tcPr>
+          <w:p>
+            <w:pPr>
+              <w:cnfStyle w:val="000000100000" w:firstRow="0" w:lastRow="0" w:firstColumn="0" w:lastColumn="0" w:oddVBand="0" w:evenVBand="0" w:oddHBand="1" w:evenHBand="0" w:firstRowFirstColumn="0" w:firstRowLastColumn="0" w:lastRowFirstColumn="0" w:lastRowLastColumn="0"/>
+              <w:rPr>
+                <w:rFonts w:asciiTheme="majorHAnsi" w:hAnsiTheme="majorHAnsi" w:cs="Arial"/>
+              </w:rPr>
+            </w:pPr>
+            <w:r>
+              <w:rPr>
+                <w:rFonts w:asciiTheme="majorHAnsi" w:hAnsiTheme="majorHAnsi" w:cs="Arial"/>
+              </w:rPr>
+              <w:t xml:space="preserve">Cria um objeto Cliente com Endereço </w:t>
+            </w:r>
+            <w:r>
+              <w:rPr>
+                <w:rFonts w:asciiTheme="majorHAnsi" w:hAnsiTheme="majorHAnsi" w:cs="Arial"/>
+                <w:i/>
+              </w:rPr>
+              <w:t>“</w:t>
+            </w:r>
+            <w:r>
+              <w:rPr>
+                <w:rFonts w:asciiTheme="majorHAnsi" w:hAnsiTheme="majorHAnsi" w:cs="Arial"/>
+                <w:i/>
+              </w:rPr>
+              <w:t>#</w:t>
+            </w:r>
+            <w:r>
+              <w:rPr>
+                <w:rFonts w:asciiTheme="majorHAnsi" w:hAnsiTheme="majorHAnsi" w:cs="Arial"/>
+                <w:i/>
+              </w:rPr>
+              <w:t xml:space="preserve">” </w:t>
+            </w:r>
+            <w:r>
+              <w:rPr>
+                <w:rFonts w:asciiTheme="majorHAnsi" w:hAnsiTheme="majorHAnsi" w:cs="Arial"/>
+              </w:rPr>
+              <w:t xml:space="preserve">(sem aspas).  </w:t>
+            </w:r>
+            <w:r>
+              <w:rPr>
+                <w:rFonts w:asciiTheme="majorHAnsi" w:hAnsiTheme="majorHAnsi" w:cs="Arial"/>
+                <w:i/>
+              </w:rPr>
+              <w:t xml:space="preserve"> </w:t>
+            </w:r>
+            <w:r>
+              <w:rPr>
+                <w:rFonts w:asciiTheme="majorHAnsi" w:hAnsiTheme="majorHAnsi" w:cs="Arial"/>
+              </w:rPr>
+              <w:t>Demais parâmetros também com suas entradas válidas.</w:t>
+            </w:r>
+          </w:p>
+        </w:tc>
+      </w:tr>
+      <w:tr>
+        <w:tc>
+          <w:tcPr>
+            <w:cnfStyle w:val="001000000000" w:firstRow="0" w:lastRow="0" w:firstColumn="1" w:lastColumn="0" w:oddVBand="0" w:evenVBand="0" w:oddHBand="0" w:evenHBand="0" w:firstRowFirstColumn="0" w:firstRowLastColumn="0" w:lastRowFirstColumn="0" w:lastRowLastColumn="0"/>
+            <w:tcW w:w="1705" w:type="dxa"/>
+          </w:tcPr>
+          <w:p>
+            <w:pPr>
+              <w:rPr>
+                <w:rFonts w:asciiTheme="majorHAnsi" w:hAnsiTheme="majorHAnsi" w:cs="Arial"/>
+                <w:b w:val="0"/>
+              </w:rPr>
+            </w:pPr>
+            <w:r>
+              <w:rPr>
+                <w:rFonts w:asciiTheme="majorHAnsi" w:hAnsiTheme="majorHAnsi" w:cs="Arial"/>
+                <w:b w:val="0"/>
+              </w:rPr>
+              <w:t>Saída</w:t>
+            </w:r>
+          </w:p>
+        </w:tc>
+        <w:tc>
+          <w:tcPr>
+            <w:tcW w:w="7645" w:type="dxa"/>
+          </w:tcPr>
+          <w:p>
+            <w:pPr>
+              <w:cnfStyle w:val="000000000000" w:firstRow="0" w:lastRow="0" w:firstColumn="0" w:lastColumn="0" w:oddVBand="0" w:evenVBand="0" w:oddHBand="0" w:evenHBand="0" w:firstRowFirstColumn="0" w:firstRowLastColumn="0" w:lastRowFirstColumn="0" w:lastRowLastColumn="0"/>
+              <w:rPr>
+                <w:rFonts w:asciiTheme="majorHAnsi" w:hAnsiTheme="majorHAnsi" w:cs="Arial"/>
+              </w:rPr>
+            </w:pPr>
+            <w:r>
+              <w:rPr>
+                <w:rFonts w:asciiTheme="majorHAnsi" w:hAnsiTheme="majorHAnsi" w:cs="Arial"/>
+              </w:rPr>
+              <w:t>RuntimeException de Endereço inválido</w:t>
+            </w:r>
+          </w:p>
+        </w:tc>
+      </w:tr>
+      <w:tr>
+        <w:trPr>
+          <w:cnfStyle w:val="000000100000" w:firstRow="0" w:lastRow="0" w:firstColumn="0" w:lastColumn="0" w:oddVBand="0" w:evenVBand="0" w:oddHBand="1" w:evenHBand="0" w:firstRowFirstColumn="0" w:firstRowLastColumn="0" w:lastRowFirstColumn="0" w:lastRowLastColumn="0"/>
+        </w:trPr>
+        <w:tc>
+          <w:tcPr>
+            <w:cnfStyle w:val="001000000000" w:firstRow="0" w:lastRow="0" w:firstColumn="1" w:lastColumn="0" w:oddVBand="0" w:evenVBand="0" w:oddHBand="0" w:evenHBand="0" w:firstRowFirstColumn="0" w:firstRowLastColumn="0" w:lastRowFirstColumn="0" w:lastRowLastColumn="0"/>
+            <w:tcW w:w="1705" w:type="dxa"/>
+          </w:tcPr>
+          <w:p>
+            <w:pPr>
+              <w:rPr>
+                <w:rFonts w:asciiTheme="majorHAnsi" w:hAnsiTheme="majorHAnsi" w:cs="Arial"/>
+                <w:b w:val="0"/>
+              </w:rPr>
+            </w:pPr>
+            <w:r>
+              <w:rPr>
+                <w:rFonts w:asciiTheme="majorHAnsi" w:hAnsiTheme="majorHAnsi" w:cs="Arial"/>
+                <w:b w:val="0"/>
+              </w:rPr>
+              <w:t>Dependências</w:t>
+            </w:r>
+          </w:p>
+        </w:tc>
+        <w:tc>
+          <w:tcPr>
+            <w:tcW w:w="7645" w:type="dxa"/>
+          </w:tcPr>
+          <w:p>
+            <w:pPr>
+              <w:cnfStyle w:val="000000100000" w:firstRow="0" w:lastRow="0" w:firstColumn="0" w:lastColumn="0" w:oddVBand="0" w:evenVBand="0" w:oddHBand="1" w:evenHBand="0" w:firstRowFirstColumn="0" w:firstRowLastColumn="0" w:lastRowFirstColumn="0" w:lastRowLastColumn="0"/>
+              <w:rPr>
+                <w:rFonts w:asciiTheme="majorHAnsi" w:hAnsiTheme="majorHAnsi" w:cs="Arial"/>
+              </w:rPr>
+            </w:pPr>
+            <w:r>
+              <w:rPr>
+                <w:rFonts w:asciiTheme="majorHAnsi" w:hAnsiTheme="majorHAnsi" w:cs="Arial"/>
+              </w:rPr>
+              <w:t>setNome, setCpf, setEndereco, setTelefone, setEmail, setStatus</w:t>
+            </w:r>
+          </w:p>
+        </w:tc>
+      </w:tr>
+    </w:tbl>
+    <w:p>
+      <w:pPr>
+        <w:pStyle w:val="ListParagraph"/>
+        <w:ind w:left="792"/>
+        <w:rPr>
+          <w:rStyle w:val="Heading2Char"/>
+        </w:rPr>
+      </w:pPr>
+    </w:p>
+    <w:p>
+      <w:pPr>
+        <w:pStyle w:val="ListParagraph"/>
+        <w:ind w:left="792"/>
+        <w:rPr>
+          <w:rStyle w:val="Heading2Char"/>
+        </w:rPr>
+      </w:pPr>
+    </w:p>
     <w:p>
       <w:pPr>
         <w:pStyle w:val="ListParagraph"/>
@@ -28008,7 +31103,6 @@
         <w:rPr>
           <w:rStyle w:val="Heading2Char"/>
         </w:rPr>
-        <w:lastRenderedPageBreak/>
         <w:t xml:space="preserve">Metodo </w:t>
       </w:r>
       <w:r>
@@ -28960,6 +32054,7 @@
         <w:rPr>
           <w:rStyle w:val="Heading2Char"/>
         </w:rPr>
+        <w:lastRenderedPageBreak/>
         <w:t xml:space="preserve">Metodo </w:t>
       </w:r>
       <w:r>
@@ -29178,7 +32273,6 @@
         </w:numPr>
       </w:pPr>
       <w:r>
-        <w:lastRenderedPageBreak/>
         <w:t xml:space="preserve"> Casos de Teste</w:t>
       </w:r>
     </w:p>
@@ -30186,6 +33280,7 @@
                 <w:rFonts w:asciiTheme="majorHAnsi" w:hAnsiTheme="majorHAnsi" w:cs="Arial"/>
                 <w:b w:val="0"/>
               </w:rPr>
+              <w:lastRenderedPageBreak/>
               <w:t>Descrição</w:t>
             </w:r>
           </w:p>
@@ -30409,7 +33504,6 @@
         </w:numPr>
       </w:pPr>
       <w:r>
-        <w:lastRenderedPageBreak/>
         <w:t>Classes de Equivalência</w:t>
       </w:r>
     </w:p>
@@ -31435,6 +34529,7 @@
               <w:rPr>
                 <w:b w:val="0"/>
               </w:rPr>
+              <w:lastRenderedPageBreak/>
               <w:t>Valor da moeda</w:t>
             </w:r>
           </w:p>
@@ -31678,7 +34773,6 @@
                 <w:rFonts w:asciiTheme="majorHAnsi" w:hAnsiTheme="majorHAnsi" w:cs="Arial"/>
                 <w:b w:val="0"/>
               </w:rPr>
-              <w:lastRenderedPageBreak/>
               <w:t>Entrada</w:t>
             </w:r>
           </w:p>
@@ -32698,6 +35792,7 @@
                 <w:rFonts w:asciiTheme="majorHAnsi" w:hAnsiTheme="majorHAnsi" w:cs="Arial"/>
                 <w:b w:val="0"/>
               </w:rPr>
+              <w:lastRenderedPageBreak/>
               <w:t>Dependências</w:t>
             </w:r>
           </w:p>
@@ -40618,7 +43713,7 @@
 </file>
 
 <file path=customXml/itemProps1.xml><?xml version="1.0" encoding="utf-8"?>
-<ds:datastoreItem xmlns:ds="http://schemas.openxmlformats.org/officeDocument/2006/customXml" ds:itemID="{33D55A19-FEA2-4070-8F57-AC90C0AF5090}">
+<ds:datastoreItem xmlns:ds="http://schemas.openxmlformats.org/officeDocument/2006/customXml" ds:itemID="{92B7E5CC-1703-4CB5-AE07-BC5583506211}">
   <ds:schemaRefs>
     <ds:schemaRef ds:uri="http://schemas.openxmlformats.org/officeDocument/2006/bibliography"/>
   </ds:schemaRefs>

</xml_diff>